<commit_message>
doc: Documento oficial atualizado
</commit_message>
<xml_diff>
--- a/PFC_Doc_2022/PFC_Deu Pet_v2.1.docx
+++ b/PFC_Doc_2022/PFC_Deu Pet_v2.1.docx
@@ -2534,32 +2534,57 @@
       <w:pPr>
         <w:rPr>
           <w:i/>
-        </w:rPr>
-      </w:pPr>
-      <w:r>
+          <w:lang w:val="en-US"/>
+        </w:rPr>
+      </w:pPr>
+      <w:r>
+        <w:rPr>
+          <w:lang w:val="en-US"/>
+        </w:rPr>
         <w:t>API</w:t>
       </w:r>
       <w:r>
+        <w:rPr>
+          <w:lang w:val="en-US"/>
+        </w:rPr>
         <w:tab/>
       </w:r>
       <w:r>
+        <w:rPr>
+          <w:lang w:val="en-US"/>
+        </w:rPr>
         <w:tab/>
       </w:r>
       <w:r>
         <w:rPr>
           <w:i/>
+          <w:lang w:val="en-US"/>
         </w:rPr>
         <w:t>Application Programming Interface</w:t>
       </w:r>
     </w:p>
     <w:p>
-      <w:r>
+      <w:pPr>
+        <w:rPr>
+          <w:lang w:val="en-US"/>
+        </w:rPr>
+      </w:pPr>
+      <w:r>
+        <w:rPr>
+          <w:lang w:val="en-US"/>
+        </w:rPr>
         <w:t>ART</w:t>
       </w:r>
       <w:r>
+        <w:rPr>
+          <w:lang w:val="en-US"/>
+        </w:rPr>
         <w:tab/>
       </w:r>
       <w:r>
+        <w:rPr>
+          <w:lang w:val="en-US"/>
+        </w:rPr>
         <w:tab/>
         <w:t>Artigo</w:t>
       </w:r>
@@ -2660,32 +2685,64 @@
       </w:r>
     </w:p>
     <w:p>
-      <w:r>
+      <w:pPr>
+        <w:rPr>
+          <w:lang w:val="en-US"/>
+        </w:rPr>
+      </w:pPr>
+      <w:r>
+        <w:rPr>
+          <w:lang w:val="en-US"/>
+        </w:rPr>
         <w:t>GO</w:t>
       </w:r>
       <w:r>
+        <w:rPr>
+          <w:lang w:val="en-US"/>
+        </w:rPr>
         <w:tab/>
       </w:r>
       <w:r>
+        <w:rPr>
+          <w:lang w:val="en-US"/>
+        </w:rPr>
         <w:tab/>
       </w:r>
       <w:r>
+        <w:rPr>
+          <w:lang w:val="en-US"/>
+        </w:rPr>
         <w:t xml:space="preserve">Goiânia </w:t>
       </w:r>
     </w:p>
     <w:p>
-      <w:r>
+      <w:pPr>
+        <w:rPr>
+          <w:lang w:val="en-US"/>
+        </w:rPr>
+      </w:pPr>
+      <w:r>
+        <w:rPr>
+          <w:lang w:val="en-US"/>
+        </w:rPr>
         <w:t>HTML</w:t>
       </w:r>
       <w:r>
+        <w:rPr>
+          <w:lang w:val="en-US"/>
+        </w:rPr>
         <w:tab/>
       </w:r>
       <w:r>
+        <w:rPr>
+          <w:lang w:val="en-US"/>
+        </w:rPr>
         <w:tab/>
       </w:r>
       <w:r>
         <w:rPr>
           <w:i/>
+          <w:lang w:val="en-US"/>
         </w:rPr>
         <w:t>Hyper Text Markup Language</w:t>
       </w:r>
@@ -2694,20 +2751,31 @@
       <w:pPr>
         <w:rPr>
           <w:i/>
-        </w:rPr>
-      </w:pPr>
-      <w:r>
+          <w:lang w:val="en-US"/>
+        </w:rPr>
+      </w:pPr>
+      <w:r>
+        <w:rPr>
+          <w:lang w:val="en-US"/>
+        </w:rPr>
         <w:t>HTTP</w:t>
       </w:r>
       <w:r>
+        <w:rPr>
+          <w:lang w:val="en-US"/>
+        </w:rPr>
         <w:tab/>
       </w:r>
       <w:r>
+        <w:rPr>
+          <w:lang w:val="en-US"/>
+        </w:rPr>
         <w:tab/>
       </w:r>
       <w:r>
         <w:rPr>
           <w:i/>
+          <w:lang w:val="en-US"/>
         </w:rPr>
         <w:t>HyperText Transfer Protocol</w:t>
       </w:r>
@@ -2716,20 +2784,31 @@
       <w:pPr>
         <w:rPr>
           <w:i/>
-        </w:rPr>
-      </w:pPr>
-      <w:r>
+          <w:lang w:val="en-US"/>
+        </w:rPr>
+      </w:pPr>
+      <w:r>
+        <w:rPr>
+          <w:lang w:val="en-US"/>
+        </w:rPr>
         <w:t>IDE</w:t>
       </w:r>
       <w:r>
+        <w:rPr>
+          <w:lang w:val="en-US"/>
+        </w:rPr>
         <w:tab/>
       </w:r>
       <w:r>
+        <w:rPr>
+          <w:lang w:val="en-US"/>
+        </w:rPr>
         <w:tab/>
       </w:r>
       <w:r>
         <w:rPr>
           <w:i/>
+          <w:lang w:val="en-US"/>
         </w:rPr>
         <w:t>Integrated Development Environment</w:t>
       </w:r>
@@ -2759,18 +2838,33 @@
       </w:r>
     </w:p>
     <w:p>
-      <w:r>
+      <w:pPr>
+        <w:rPr>
+          <w:lang w:val="en-US"/>
+        </w:rPr>
+      </w:pPr>
+      <w:r>
+        <w:rPr>
+          <w:lang w:val="en-US"/>
+        </w:rPr>
         <w:t>MVC</w:t>
       </w:r>
       <w:r>
+        <w:rPr>
+          <w:lang w:val="en-US"/>
+        </w:rPr>
         <w:tab/>
       </w:r>
       <w:r>
+        <w:rPr>
+          <w:lang w:val="en-US"/>
+        </w:rPr>
         <w:tab/>
       </w:r>
       <w:r>
         <w:rPr>
           <w:i/>
+          <w:lang w:val="en-US"/>
         </w:rPr>
         <w:t>Model-View-Controller</w:t>
       </w:r>
@@ -2779,20 +2873,31 @@
       <w:pPr>
         <w:rPr>
           <w:i/>
-        </w:rPr>
-      </w:pPr>
-      <w:r>
+          <w:lang w:val="en-US"/>
+        </w:rPr>
+      </w:pPr>
+      <w:r>
+        <w:rPr>
+          <w:lang w:val="en-US"/>
+        </w:rPr>
         <w:t>MVP</w:t>
       </w:r>
       <w:r>
+        <w:rPr>
+          <w:lang w:val="en-US"/>
+        </w:rPr>
         <w:tab/>
       </w:r>
       <w:r>
+        <w:rPr>
+          <w:lang w:val="en-US"/>
+        </w:rPr>
         <w:tab/>
       </w:r>
       <w:r>
         <w:rPr>
           <w:i/>
+          <w:lang w:val="en-US"/>
         </w:rPr>
         <w:t>Mininum Viable Product</w:t>
       </w:r>
@@ -2822,6 +2927,24 @@
     </w:p>
     <w:p>
       <w:r>
+        <w:t xml:space="preserve">ODS </w:t>
+      </w:r>
+      <w:r>
+        <w:tab/>
+      </w:r>
+      <w:r>
+        <w:tab/>
+      </w:r>
+      <w:r>
+        <w:t xml:space="preserve">Objetivos </w:t>
+      </w:r>
+      <w:r>
+        <w:t xml:space="preserve">de Desenvolvimento Sustentável </w:t>
+      </w:r>
+    </w:p>
+    <w:p>
+      <w:r>
+        <w:lastRenderedPageBreak/>
         <w:t>OMS</w:t>
       </w:r>
       <w:r>
@@ -2834,7 +2957,6 @@
     </w:p>
     <w:p>
       <w:r>
-        <w:lastRenderedPageBreak/>
         <w:t>ONG</w:t>
       </w:r>
       <w:r>
@@ -2923,32 +3045,57 @@
       <w:pPr>
         <w:rPr>
           <w:i/>
-        </w:rPr>
-      </w:pPr>
-      <w:r>
+          <w:lang w:val="en-US"/>
+        </w:rPr>
+      </w:pPr>
+      <w:r>
+        <w:rPr>
+          <w:lang w:val="en-US"/>
+        </w:rPr>
         <w:t>PMBoK</w:t>
       </w:r>
       <w:r>
+        <w:rPr>
+          <w:lang w:val="en-US"/>
+        </w:rPr>
         <w:tab/>
       </w:r>
       <w:r>
         <w:rPr>
           <w:i/>
+          <w:lang w:val="en-US"/>
         </w:rPr>
         <w:t>Project Management Body of Knowledge</w:t>
       </w:r>
     </w:p>
     <w:p>
-      <w:r>
+      <w:pPr>
+        <w:rPr>
+          <w:lang w:val="en-US"/>
+        </w:rPr>
+      </w:pPr>
+      <w:r>
+        <w:rPr>
+          <w:lang w:val="en-US"/>
+        </w:rPr>
         <w:t>PMI</w:t>
       </w:r>
       <w:r>
+        <w:rPr>
+          <w:lang w:val="en-US"/>
+        </w:rPr>
         <w:tab/>
       </w:r>
       <w:r>
+        <w:rPr>
+          <w:lang w:val="en-US"/>
+        </w:rPr>
         <w:tab/>
       </w:r>
       <w:r>
+        <w:rPr>
+          <w:lang w:val="en-US"/>
+        </w:rPr>
         <w:t xml:space="preserve">Project Management Institute </w:t>
       </w:r>
     </w:p>
@@ -2956,20 +3103,31 @@
       <w:pPr>
         <w:rPr>
           <w:i/>
-        </w:rPr>
-      </w:pPr>
-      <w:r>
+          <w:lang w:val="en-US"/>
+        </w:rPr>
+      </w:pPr>
+      <w:r>
+        <w:rPr>
+          <w:lang w:val="en-US"/>
+        </w:rPr>
         <w:t>RAM</w:t>
       </w:r>
       <w:r>
+        <w:rPr>
+          <w:lang w:val="en-US"/>
+        </w:rPr>
         <w:tab/>
       </w:r>
       <w:r>
+        <w:rPr>
+          <w:lang w:val="en-US"/>
+        </w:rPr>
         <w:tab/>
       </w:r>
       <w:r>
         <w:rPr>
           <w:i/>
+          <w:lang w:val="en-US"/>
         </w:rPr>
         <w:t xml:space="preserve">Random Access Memory </w:t>
       </w:r>
@@ -2978,32 +3136,57 @@
       <w:pPr>
         <w:rPr>
           <w:i/>
-        </w:rPr>
-      </w:pPr>
-      <w:r>
+          <w:lang w:val="en-US"/>
+        </w:rPr>
+      </w:pPr>
+      <w:r>
+        <w:rPr>
+          <w:lang w:val="en-US"/>
+        </w:rPr>
         <w:t>REST</w:t>
       </w:r>
       <w:r>
+        <w:rPr>
+          <w:lang w:val="en-US"/>
+        </w:rPr>
         <w:tab/>
       </w:r>
       <w:r>
+        <w:rPr>
+          <w:lang w:val="en-US"/>
+        </w:rPr>
         <w:tab/>
       </w:r>
       <w:r>
         <w:rPr>
           <w:i/>
+          <w:lang w:val="en-US"/>
         </w:rPr>
         <w:t>Representation State Transfer</w:t>
       </w:r>
     </w:p>
     <w:p>
-      <w:r>
+      <w:pPr>
+        <w:rPr>
+          <w:lang w:val="en-US"/>
+        </w:rPr>
+      </w:pPr>
+      <w:r>
+        <w:rPr>
+          <w:lang w:val="en-US"/>
+        </w:rPr>
         <w:t>RF</w:t>
       </w:r>
       <w:r>
+        <w:rPr>
+          <w:lang w:val="en-US"/>
+        </w:rPr>
         <w:tab/>
       </w:r>
       <w:r>
+        <w:rPr>
+          <w:lang w:val="en-US"/>
+        </w:rPr>
         <w:tab/>
         <w:t>Requisito Funcional</w:t>
       </w:r>
@@ -10447,49 +10630,17 @@
     </w:p>
     <w:p>
       <w:r>
-        <w:t xml:space="preserve">O Capítulo 7 apresenta a implementação do sistema de software e contém os </w:t>
-      </w:r>
-      <w:r>
-        <w:t>componentes</w:t>
-      </w:r>
-      <w:r>
-        <w:t>, tecnologias para implementação e analise de complexidade.</w:t>
-      </w:r>
-    </w:p>
-    <w:p>
-      <w:r>
-        <w:t xml:space="preserve">O Capítulo 8 apresenta o plano de testes e contém uma </w:t>
-      </w:r>
-      <w:r>
-        <w:t xml:space="preserve">descrição dos testes, os itens </w:t>
-      </w:r>
-      <w:r>
-        <w:t>testados, apresentando também os resultados obtidos destes testes.</w:t>
-      </w:r>
-    </w:p>
-    <w:p>
-      <w:r>
-        <w:t xml:space="preserve">O Capítulo 9 apresenta o plano da implantação e </w:t>
-      </w:r>
-      <w:r>
-        <w:t xml:space="preserve">são descritas a metodologia de </w:t>
-      </w:r>
-      <w:r>
-        <w:t>implantação, treinamento previsto para que os usuários ut</w:t>
-      </w:r>
-      <w:r>
-        <w:t xml:space="preserve">ilizem corretamente o sistema, </w:t>
-      </w:r>
-      <w:r>
-        <w:t xml:space="preserve">cronograma de implantação, toda documentação de apoio </w:t>
-      </w:r>
-      <w:r>
-        <w:t xml:space="preserve">à implantação do sistema e uma </w:t>
-      </w:r>
-      <w:bookmarkStart w:id="4" w:name="_GoBack"/>
-      <w:bookmarkEnd w:id="4"/>
-      <w:r>
-        <w:t>visão da implantação</w:t>
+        <w:t>O Capítulo 7 apresenta a implementação do sistema de software e contém os componentes, tecnologias para implementação e analise de complexidade.</w:t>
+      </w:r>
+    </w:p>
+    <w:p>
+      <w:r>
+        <w:t>O Capítulo 8 apresenta o plano de testes e contém uma descrição dos testes, os itens testados, apresentando também os resultados obtidos destes testes.</w:t>
+      </w:r>
+    </w:p>
+    <w:p>
+      <w:r>
+        <w:t>O Capítulo 9 apresenta o plano da implantação e são descritas a metodologia de implantação, treinamento previsto para que os usuários utilizem corretamente o sistema, cronograma de implantação, toda documentação de apoio à implantação do sistema e uma visão da implantação</w:t>
       </w:r>
     </w:p>
     <w:p>
@@ -10516,16 +10667,16 @@
       <w:pPr>
         <w:pStyle w:val="Ttulo1"/>
       </w:pPr>
-      <w:bookmarkStart w:id="5" w:name="_Toc97100969"/>
-      <w:bookmarkStart w:id="6" w:name="_Toc98865235"/>
-      <w:bookmarkStart w:id="7" w:name="_Toc111107927"/>
+      <w:bookmarkStart w:id="4" w:name="_Toc97100969"/>
+      <w:bookmarkStart w:id="5" w:name="_Toc98865235"/>
+      <w:bookmarkStart w:id="6" w:name="_Toc111107927"/>
       <w:r>
         <w:lastRenderedPageBreak/>
         <w:t>2 REVISÃO BIBLIOGRÁFICA</w:t>
       </w:r>
+      <w:bookmarkEnd w:id="4"/>
       <w:bookmarkEnd w:id="5"/>
       <w:bookmarkEnd w:id="6"/>
-      <w:bookmarkEnd w:id="7"/>
     </w:p>
     <w:p>
       <w:r>
@@ -10548,19 +10699,19 @@
       <w:pPr>
         <w:pStyle w:val="Ttulo2"/>
       </w:pPr>
-      <w:bookmarkStart w:id="8" w:name="_Toc98865236"/>
-      <w:bookmarkStart w:id="9" w:name="_Toc111107928"/>
+      <w:bookmarkStart w:id="7" w:name="_Toc98865236"/>
+      <w:bookmarkStart w:id="8" w:name="_Toc111107928"/>
       <w:r>
         <w:t xml:space="preserve">2.1 população de </w:t>
       </w:r>
       <w:r>
         <w:t>animais</w:t>
       </w:r>
+      <w:bookmarkEnd w:id="7"/>
+      <w:r>
+        <w:t xml:space="preserve"> não domiciliados</w:t>
+      </w:r>
       <w:bookmarkEnd w:id="8"/>
-      <w:r>
-        <w:t xml:space="preserve"> não domiciliados</w:t>
-      </w:r>
-      <w:bookmarkEnd w:id="9"/>
       <w:r>
         <w:t xml:space="preserve"> </w:t>
       </w:r>
@@ -10848,11 +10999,11 @@
       <w:pPr>
         <w:pStyle w:val="Legenda"/>
       </w:pPr>
-      <w:bookmarkStart w:id="10" w:name="_Toc98765020"/>
-      <w:bookmarkStart w:id="11" w:name="_Toc98864526"/>
-      <w:bookmarkStart w:id="12" w:name="_Toc101530066"/>
-      <w:bookmarkStart w:id="13" w:name="_Toc103009204"/>
-      <w:bookmarkStart w:id="14" w:name="_Toc106368523"/>
+      <w:bookmarkStart w:id="9" w:name="_Toc98765020"/>
+      <w:bookmarkStart w:id="10" w:name="_Toc98864526"/>
+      <w:bookmarkStart w:id="11" w:name="_Toc101530066"/>
+      <w:bookmarkStart w:id="12" w:name="_Toc103009204"/>
+      <w:bookmarkStart w:id="13" w:name="_Toc106368523"/>
       <w:r>
         <w:t>FIGURA</w:t>
       </w:r>
@@ -10895,35 +11046,35 @@
       <w:r>
         <w:t>Foto do animal preso dentro do carro por 1 hora</w:t>
       </w:r>
+      <w:bookmarkEnd w:id="9"/>
       <w:bookmarkEnd w:id="10"/>
       <w:bookmarkEnd w:id="11"/>
       <w:bookmarkEnd w:id="12"/>
       <w:bookmarkEnd w:id="13"/>
+    </w:p>
+    <w:p>
+      <w:r>
+        <w:t>FONTE: Santana (2020)</w:t>
+      </w:r>
+    </w:p>
+    <w:p/>
+    <w:p>
+      <w:pPr>
+        <w:pStyle w:val="Ttulo2"/>
+      </w:pPr>
+      <w:bookmarkStart w:id="14" w:name="_Toc98865237"/>
+      <w:bookmarkStart w:id="15" w:name="_Toc111107929"/>
+      <w:r>
+        <w:t>2.2</w:t>
+      </w:r>
+      <w:r>
+        <w:t xml:space="preserve"> </w:t>
+      </w:r>
       <w:bookmarkEnd w:id="14"/>
-    </w:p>
-    <w:p>
-      <w:r>
-        <w:t>FONTE: Santana (2020)</w:t>
-      </w:r>
-    </w:p>
-    <w:p/>
-    <w:p>
-      <w:pPr>
-        <w:pStyle w:val="Ttulo2"/>
-      </w:pPr>
-      <w:bookmarkStart w:id="15" w:name="_Toc98865237"/>
-      <w:bookmarkStart w:id="16" w:name="_Toc111107929"/>
-      <w:r>
-        <w:t>2.2</w:t>
-      </w:r>
-      <w:r>
-        <w:t xml:space="preserve"> </w:t>
+      <w:r>
+        <w:t>PAPEL DAS ONGS NA PROTEÇÃO DOS ANIMAIS</w:t>
       </w:r>
       <w:bookmarkEnd w:id="15"/>
-      <w:r>
-        <w:t>PAPEL DAS ONGS NA PROTEÇÃO DOS ANIMAIS</w:t>
-      </w:r>
-      <w:bookmarkEnd w:id="16"/>
     </w:p>
     <w:p>
       <w:r>
@@ -11617,9 +11768,9 @@
           <w:szCs w:val="20"/>
         </w:rPr>
       </w:pPr>
-      <w:bookmarkStart w:id="17" w:name="_Toc106368532"/>
-      <w:bookmarkStart w:id="18" w:name="_Toc99212342"/>
-      <w:bookmarkStart w:id="19" w:name="_Toc98949077"/>
+      <w:bookmarkStart w:id="16" w:name="_Toc106368532"/>
+      <w:bookmarkStart w:id="17" w:name="_Toc99212342"/>
+      <w:bookmarkStart w:id="18" w:name="_Toc98949077"/>
       <w:r>
         <w:rPr>
           <w:szCs w:val="20"/>
@@ -11685,10 +11836,10 @@
         </w:rPr>
         <w:t xml:space="preserve"> - MG</w:t>
       </w:r>
-      <w:bookmarkEnd w:id="17"/>
-    </w:p>
+      <w:bookmarkEnd w:id="16"/>
+    </w:p>
+    <w:bookmarkEnd w:id="17"/>
     <w:bookmarkEnd w:id="18"/>
-    <w:bookmarkEnd w:id="19"/>
     <w:p>
       <w:pPr>
         <w:rPr>
@@ -11789,8 +11940,8 @@
       <w:pPr>
         <w:pStyle w:val="Ttulo2"/>
       </w:pPr>
-      <w:bookmarkStart w:id="20" w:name="_Toc101518636"/>
-      <w:bookmarkStart w:id="21" w:name="_Toc111107930"/>
+      <w:bookmarkStart w:id="19" w:name="_Toc101518636"/>
+      <w:bookmarkStart w:id="20" w:name="_Toc111107930"/>
       <w:r>
         <w:lastRenderedPageBreak/>
         <w:t>2.</w:t>
@@ -11801,32 +11952,32 @@
       <w:r>
         <w:t xml:space="preserve"> métodos e técnicas aplicados ao projeto</w:t>
       </w:r>
+      <w:bookmarkEnd w:id="19"/>
       <w:bookmarkEnd w:id="20"/>
+    </w:p>
+    <w:p>
+      <w:r>
+        <w:t>A seguir são introduzidas algumas tecnologias de informação e comunicação importantes para a realização deste projeto.</w:t>
+      </w:r>
+    </w:p>
+    <w:p/>
+    <w:p>
+      <w:pPr>
+        <w:pStyle w:val="Ttulo3"/>
+      </w:pPr>
+      <w:bookmarkStart w:id="21" w:name="_Toc98865239"/>
+      <w:bookmarkStart w:id="22" w:name="_Toc111107931"/>
+      <w:r>
+        <w:t>2.</w:t>
+      </w:r>
+      <w:r>
+        <w:t>3</w:t>
+      </w:r>
+      <w:r>
+        <w:t>.1 Arquitetura Cliente-Servidor</w:t>
+      </w:r>
       <w:bookmarkEnd w:id="21"/>
-    </w:p>
-    <w:p>
-      <w:r>
-        <w:t>A seguir são introduzidas algumas tecnologias de informação e comunicação importantes para a realização deste projeto.</w:t>
-      </w:r>
-    </w:p>
-    <w:p/>
-    <w:p>
-      <w:pPr>
-        <w:pStyle w:val="Ttulo3"/>
-      </w:pPr>
-      <w:bookmarkStart w:id="22" w:name="_Toc98865239"/>
-      <w:bookmarkStart w:id="23" w:name="_Toc111107931"/>
-      <w:r>
-        <w:t>2.</w:t>
-      </w:r>
-      <w:r>
-        <w:t>3</w:t>
-      </w:r>
-      <w:r>
-        <w:t>.1 Arquitetura Cliente-Servidor</w:t>
-      </w:r>
       <w:bookmarkEnd w:id="22"/>
-      <w:bookmarkEnd w:id="23"/>
     </w:p>
     <w:p>
       <w:r>
@@ -11874,8 +12025,8 @@
       <w:pPr>
         <w:pStyle w:val="Ttulo3"/>
       </w:pPr>
-      <w:bookmarkStart w:id="24" w:name="_Toc98865238"/>
-      <w:bookmarkStart w:id="25" w:name="_Toc111107932"/>
+      <w:bookmarkStart w:id="23" w:name="_Toc98865238"/>
+      <w:bookmarkStart w:id="24" w:name="_Toc111107932"/>
       <w:r>
         <w:t>2.</w:t>
       </w:r>
@@ -11888,8 +12039,8 @@
       <w:r>
         <w:t xml:space="preserve"> Arquitetura REST</w:t>
       </w:r>
+      <w:bookmarkEnd w:id="23"/>
       <w:bookmarkEnd w:id="24"/>
-      <w:bookmarkEnd w:id="25"/>
     </w:p>
     <w:p>
       <w:r>
@@ -12070,8 +12221,8 @@
       <w:pPr>
         <w:pStyle w:val="Ttulo4"/>
       </w:pPr>
-      <w:bookmarkStart w:id="26" w:name="_Toc98865240"/>
-      <w:bookmarkStart w:id="27" w:name="_Toc111107933"/>
+      <w:bookmarkStart w:id="25" w:name="_Toc98865240"/>
+      <w:bookmarkStart w:id="26" w:name="_Toc111107933"/>
       <w:r>
         <w:t>2.</w:t>
       </w:r>
@@ -12096,8 +12247,8 @@
       <w:r>
         <w:t xml:space="preserve"> (Sem Estado)</w:t>
       </w:r>
+      <w:bookmarkEnd w:id="25"/>
       <w:bookmarkEnd w:id="26"/>
-      <w:bookmarkEnd w:id="27"/>
     </w:p>
     <w:p>
       <w:r>
@@ -12178,7 +12329,7 @@
       <w:pPr>
         <w:pStyle w:val="Ttulo4"/>
       </w:pPr>
-      <w:bookmarkStart w:id="28" w:name="_Toc111107934"/>
+      <w:bookmarkStart w:id="27" w:name="_Toc111107934"/>
       <w:r>
         <w:lastRenderedPageBreak/>
         <w:t>2.</w:t>
@@ -12192,7 +12343,7 @@
       <w:r>
         <w:t xml:space="preserve"> Cache</w:t>
       </w:r>
-      <w:bookmarkEnd w:id="28"/>
+      <w:bookmarkEnd w:id="27"/>
     </w:p>
     <w:p>
       <w:r>
@@ -12376,11 +12527,11 @@
       <w:pPr>
         <w:pStyle w:val="Legenda"/>
       </w:pPr>
-      <w:bookmarkStart w:id="29" w:name="_Toc98765021"/>
-      <w:bookmarkStart w:id="30" w:name="_Toc98864527"/>
-      <w:bookmarkStart w:id="31" w:name="_Toc101530067"/>
-      <w:bookmarkStart w:id="32" w:name="_Toc103009205"/>
-      <w:bookmarkStart w:id="33" w:name="_Toc106368524"/>
+      <w:bookmarkStart w:id="28" w:name="_Toc98765021"/>
+      <w:bookmarkStart w:id="29" w:name="_Toc98864527"/>
+      <w:bookmarkStart w:id="30" w:name="_Toc101530067"/>
+      <w:bookmarkStart w:id="31" w:name="_Toc103009205"/>
+      <w:bookmarkStart w:id="32" w:name="_Toc106368524"/>
       <w:r>
         <w:t>FIGURA</w:t>
       </w:r>
@@ -12432,11 +12583,11 @@
       <w:r>
         <w:t>ache</w:t>
       </w:r>
+      <w:bookmarkEnd w:id="28"/>
       <w:bookmarkEnd w:id="29"/>
       <w:bookmarkEnd w:id="30"/>
       <w:bookmarkEnd w:id="31"/>
       <w:bookmarkEnd w:id="32"/>
-      <w:bookmarkEnd w:id="33"/>
     </w:p>
     <w:p>
       <w:pPr>
@@ -12516,8 +12667,8 @@
       <w:pPr>
         <w:pStyle w:val="Ttulo4"/>
       </w:pPr>
-      <w:bookmarkStart w:id="34" w:name="_Toc98865242"/>
-      <w:bookmarkStart w:id="35" w:name="_Toc111107935"/>
+      <w:bookmarkStart w:id="33" w:name="_Toc98865242"/>
+      <w:bookmarkStart w:id="34" w:name="_Toc111107935"/>
       <w:r>
         <w:lastRenderedPageBreak/>
         <w:t>2</w:t>
@@ -12543,8 +12694,8 @@
       <w:r>
         <w:t>amadas</w:t>
       </w:r>
+      <w:bookmarkEnd w:id="33"/>
       <w:bookmarkEnd w:id="34"/>
-      <w:bookmarkEnd w:id="35"/>
     </w:p>
     <w:p>
       <w:r>
@@ -12647,11 +12798,11 @@
       <w:pPr>
         <w:pStyle w:val="Legenda"/>
       </w:pPr>
-      <w:bookmarkStart w:id="36" w:name="_Toc98765022"/>
-      <w:bookmarkStart w:id="37" w:name="_Toc98864528"/>
-      <w:bookmarkStart w:id="38" w:name="_Toc101530068"/>
-      <w:bookmarkStart w:id="39" w:name="_Toc103009206"/>
-      <w:bookmarkStart w:id="40" w:name="_Toc106368525"/>
+      <w:bookmarkStart w:id="35" w:name="_Toc98765022"/>
+      <w:bookmarkStart w:id="36" w:name="_Toc98864528"/>
+      <w:bookmarkStart w:id="37" w:name="_Toc101530068"/>
+      <w:bookmarkStart w:id="38" w:name="_Toc103009206"/>
+      <w:bookmarkStart w:id="39" w:name="_Toc106368525"/>
       <w:r>
         <w:t>FIGURA</w:t>
       </w:r>
@@ -12694,11 +12845,11 @@
       <w:r>
         <w:t xml:space="preserve"> Sistema em camadas.</w:t>
       </w:r>
+      <w:bookmarkEnd w:id="35"/>
       <w:bookmarkEnd w:id="36"/>
       <w:bookmarkEnd w:id="37"/>
       <w:bookmarkEnd w:id="38"/>
       <w:bookmarkEnd w:id="39"/>
-      <w:bookmarkEnd w:id="40"/>
     </w:p>
     <w:p>
       <w:pPr>
@@ -12755,8 +12906,8 @@
       <w:pPr>
         <w:pStyle w:val="Ttulo3"/>
       </w:pPr>
-      <w:bookmarkStart w:id="41" w:name="_Toc98865243"/>
-      <w:bookmarkStart w:id="42" w:name="_Toc111107936"/>
+      <w:bookmarkStart w:id="40" w:name="_Toc98865243"/>
+      <w:bookmarkStart w:id="41" w:name="_Toc111107936"/>
       <w:r>
         <w:t>2.</w:t>
       </w:r>
@@ -12778,11 +12929,11 @@
       <w:r>
         <w:t>Web Components</w:t>
       </w:r>
+      <w:bookmarkEnd w:id="40"/>
       <w:bookmarkEnd w:id="41"/>
-      <w:bookmarkEnd w:id="42"/>
-    </w:p>
-    <w:p>
-      <w:bookmarkStart w:id="43" w:name="_Toc98865244"/>
+    </w:p>
+    <w:p>
+      <w:bookmarkStart w:id="42" w:name="_Toc98865244"/>
       <w:r>
         <w:rPr>
           <w:i/>
@@ -12846,7 +12997,7 @@
       <w:pPr>
         <w:pStyle w:val="Ttulo3"/>
       </w:pPr>
-      <w:bookmarkStart w:id="44" w:name="_Toc111107937"/>
+      <w:bookmarkStart w:id="43" w:name="_Toc111107937"/>
       <w:r>
         <w:t>2.</w:t>
       </w:r>
@@ -12865,91 +13016,113 @@
       <w:r>
         <w:t xml:space="preserve">Spring </w:t>
       </w:r>
+      <w:bookmarkEnd w:id="42"/>
+      <w:r>
+        <w:t>MVC</w:t>
+      </w:r>
       <w:bookmarkEnd w:id="43"/>
-      <w:r>
-        <w:t>MVC</w:t>
+    </w:p>
+    <w:p>
+      <w:r>
+        <w:t xml:space="preserve">O </w:t>
+      </w:r>
+      <w:r>
+        <w:rPr>
+          <w:i/>
+        </w:rPr>
+        <w:t>framework Spring</w:t>
+      </w:r>
+      <w:r>
+        <w:t xml:space="preserve"> é um dos </w:t>
+      </w:r>
+      <w:r>
+        <w:rPr>
+          <w:i/>
+        </w:rPr>
+        <w:t>frameworks</w:t>
+      </w:r>
+      <w:r>
+        <w:t xml:space="preserve"> utilizado no desenvolvimento de aplicações com linguagem de programação Java, sendo um subsistema </w:t>
+      </w:r>
+      <w:r>
+        <w:rPr>
+          <w:i/>
+        </w:rPr>
+        <w:t>Spring</w:t>
+      </w:r>
+      <w:r>
+        <w:t xml:space="preserve">.  Ele possibilita a implementação de um grande número de funções, tais como injeção de dependência, persistência de dados e uma implementação para o padrão </w:t>
+      </w:r>
+      <w:r>
+        <w:rPr>
+          <w:i/>
+        </w:rPr>
+        <w:t>Model-View-Controller</w:t>
+      </w:r>
+      <w:r>
+        <w:rPr>
+          <w:i/>
+        </w:rPr>
+        <w:t xml:space="preserve"> </w:t>
+      </w:r>
+      <w:r>
+        <w:t>(MVC)</w:t>
+      </w:r>
+      <w:r>
+        <w:t xml:space="preserve"> voltada para a criação de aplicações </w:t>
+      </w:r>
+      <w:r>
+        <w:rPr>
+          <w:i/>
+        </w:rPr>
+        <w:t>Web</w:t>
+      </w:r>
+      <w:r>
+        <w:t xml:space="preserve"> (DEVMEDIA, 2014).  MVC visa modularizar os componentes e criar um fluxo de interação entre os mesmos sem que interfira na implementação de outras partes. Esta abordagem proporciona um desenvolvimento mais prático e distribuído.</w:t>
+      </w:r>
+    </w:p>
+    <w:p>
+      <w:r>
+        <w:t xml:space="preserve">O </w:t>
+      </w:r>
+      <w:r>
+        <w:rPr>
+          <w:i/>
+        </w:rPr>
+        <w:t>framework</w:t>
+      </w:r>
+      <w:r>
+        <w:t xml:space="preserve"> Spring possui uma vasta quantidade de bibliotecas flexíveis que possibilitam a criação de qualquer tipo de solução. A inversão de controles e injeção de dependências proporciona inúmeras possibilidades e recursos para projetos orientados a microserviços, assíncronos, em nuvem, entre outros (SPRING.IO, 2022).</w:t>
+      </w:r>
+    </w:p>
+    <w:p/>
+    <w:p>
+      <w:pPr>
+        <w:pStyle w:val="Ttulo2"/>
+      </w:pPr>
+      <w:bookmarkStart w:id="44" w:name="_Toc111107938"/>
+      <w:r>
+        <w:t>2.</w:t>
+      </w:r>
+      <w:r>
+        <w:t>4</w:t>
+      </w:r>
+      <w:r>
+        <w:t xml:space="preserve"> TRABALHOS RELACIONADOS</w:t>
       </w:r>
       <w:bookmarkEnd w:id="44"/>
     </w:p>
     <w:p>
       <w:r>
-        <w:t xml:space="preserve">O </w:t>
-      </w:r>
-      <w:r>
-        <w:rPr>
-          <w:i/>
-        </w:rPr>
-        <w:t>framework Spring</w:t>
-      </w:r>
-      <w:r>
-        <w:t xml:space="preserve"> é um dos </w:t>
-      </w:r>
-      <w:r>
-        <w:rPr>
-          <w:i/>
-        </w:rPr>
-        <w:t>frameworks</w:t>
-      </w:r>
-      <w:r>
-        <w:t xml:space="preserve"> utilizado no desenvolvimento de aplicações com linguagem de programação Java, sendo um subsistema </w:t>
-      </w:r>
-      <w:r>
-        <w:rPr>
-          <w:i/>
-        </w:rPr>
-        <w:t>Spring</w:t>
-      </w:r>
-      <w:r>
-        <w:t xml:space="preserve">.  Ele possibilita a implementação de um grande número de funções, tais como injeção de dependência, persistência de dados e uma implementação para o padrão </w:t>
-      </w:r>
-      <w:r>
-        <w:rPr>
-          <w:i/>
-        </w:rPr>
-        <w:t>Model-View-Controller</w:t>
-      </w:r>
-      <w:r>
-        <w:rPr>
-          <w:i/>
-        </w:rPr>
-        <w:t xml:space="preserve"> </w:t>
-      </w:r>
-      <w:r>
-        <w:t>(MVC)</w:t>
-      </w:r>
-      <w:r>
-        <w:t xml:space="preserve"> voltada para a criação de aplicações </w:t>
-      </w:r>
-      <w:r>
-        <w:rPr>
-          <w:i/>
-        </w:rPr>
-        <w:t>Web</w:t>
-      </w:r>
-      <w:r>
-        <w:t xml:space="preserve"> (DEVMEDIA, 2014).  MVC visa modularizar os componentes e criar um fluxo de interação entre os mesmos sem que interfira na implementação de outras partes. Esta abordagem proporciona um desenvolvimento mais prático e distribuído.</w:t>
-      </w:r>
-    </w:p>
-    <w:p>
-      <w:r>
-        <w:t xml:space="preserve">O </w:t>
-      </w:r>
-      <w:r>
-        <w:rPr>
-          <w:i/>
-        </w:rPr>
-        <w:t>framework</w:t>
-      </w:r>
-      <w:r>
-        <w:t xml:space="preserve"> Spring possui uma vasta quantidade de bibliotecas flexíveis que possibilitam a criação de qualquer tipo de solução. A inversão de controles e injeção de dependências proporciona inúmeras possibilidades e recursos para projetos orientados a microserviços, assíncronos, em nuvem, entre outros (SPRING.IO, 2022).</w:t>
-      </w:r>
-    </w:p>
-    <w:p/>
-    <w:p>
-      <w:pPr>
-        <w:pStyle w:val="Ttulo2"/>
-      </w:pPr>
-      <w:bookmarkStart w:id="45" w:name="_Toc111107938"/>
+        <w:t>Nesta seção são apresentadas aplicações de software similares às propostas apresentadas pelo projeto Deu Pet. São citadas três soluções que oferecem serviço de adoção de animais. São elas: Adota Pet GO, Adota Fácil e Amigo não se compra.</w:t>
+      </w:r>
+    </w:p>
+    <w:p/>
+    <w:p>
+      <w:pPr>
+        <w:pStyle w:val="Ttulo3"/>
+      </w:pPr>
+      <w:bookmarkStart w:id="45" w:name="_Toc111107939"/>
       <w:r>
         <w:t>2.</w:t>
       </w:r>
@@ -12957,31 +13130,9 @@
         <w:t>4</w:t>
       </w:r>
       <w:r>
-        <w:t xml:space="preserve"> TRABALHOS RELACIONADOS</w:t>
+        <w:t>.1 Adota Pet GO</w:t>
       </w:r>
       <w:bookmarkEnd w:id="45"/>
-    </w:p>
-    <w:p>
-      <w:r>
-        <w:t>Nesta seção são apresentadas aplicações de software similares às propostas apresentadas pelo projeto Deu Pet. São citadas três soluções que oferecem serviço de adoção de animais. São elas: Adota Pet GO, Adota Fácil e Amigo não se compra.</w:t>
-      </w:r>
-    </w:p>
-    <w:p/>
-    <w:p>
-      <w:pPr>
-        <w:pStyle w:val="Ttulo3"/>
-      </w:pPr>
-      <w:bookmarkStart w:id="46" w:name="_Toc111107939"/>
-      <w:r>
-        <w:t>2.</w:t>
-      </w:r>
-      <w:r>
-        <w:t>4</w:t>
-      </w:r>
-      <w:r>
-        <w:t>.1 Adota Pet GO</w:t>
-      </w:r>
-      <w:bookmarkEnd w:id="46"/>
     </w:p>
     <w:p>
       <w:r>
@@ -13090,9 +13241,9 @@
       <w:pPr>
         <w:pStyle w:val="Legenda"/>
       </w:pPr>
-      <w:bookmarkStart w:id="47" w:name="_Toc101530069"/>
-      <w:bookmarkStart w:id="48" w:name="_Toc103009207"/>
-      <w:bookmarkStart w:id="49" w:name="_Toc106368526"/>
+      <w:bookmarkStart w:id="46" w:name="_Toc101530069"/>
+      <w:bookmarkStart w:id="47" w:name="_Toc103009207"/>
+      <w:bookmarkStart w:id="48" w:name="_Toc106368526"/>
       <w:r>
         <w:t>FIGURA</w:t>
       </w:r>
@@ -13135,31 +13286,31 @@
       <w:r>
         <w:t xml:space="preserve"> Telas do aplicativo Adota Pet Go</w:t>
       </w:r>
+      <w:bookmarkEnd w:id="46"/>
       <w:bookmarkEnd w:id="47"/>
       <w:bookmarkEnd w:id="48"/>
+    </w:p>
+    <w:p>
+      <w:r>
+        <w:t>FONTE: Adota Pet GO (2019)</w:t>
+      </w:r>
+    </w:p>
+    <w:p/>
+    <w:p>
+      <w:pPr>
+        <w:pStyle w:val="Ttulo3"/>
+      </w:pPr>
+      <w:bookmarkStart w:id="49" w:name="_Toc111107940"/>
+      <w:r>
+        <w:t>2.</w:t>
+      </w:r>
+      <w:r>
+        <w:t>4</w:t>
+      </w:r>
+      <w:r>
+        <w:t>.2 Adota Fácil</w:t>
+      </w:r>
       <w:bookmarkEnd w:id="49"/>
-    </w:p>
-    <w:p>
-      <w:r>
-        <w:t>FONTE: Adota Pet GO (2019)</w:t>
-      </w:r>
-    </w:p>
-    <w:p/>
-    <w:p>
-      <w:pPr>
-        <w:pStyle w:val="Ttulo3"/>
-      </w:pPr>
-      <w:bookmarkStart w:id="50" w:name="_Toc111107940"/>
-      <w:r>
-        <w:t>2.</w:t>
-      </w:r>
-      <w:r>
-        <w:t>4</w:t>
-      </w:r>
-      <w:r>
-        <w:t>.2 Adota Fácil</w:t>
-      </w:r>
-      <w:bookmarkEnd w:id="50"/>
     </w:p>
     <w:p>
       <w:r>
@@ -13281,9 +13432,9 @@
       <w:pPr>
         <w:pStyle w:val="Legenda"/>
       </w:pPr>
-      <w:bookmarkStart w:id="51" w:name="_Toc101530070"/>
-      <w:bookmarkStart w:id="52" w:name="_Toc103009208"/>
-      <w:bookmarkStart w:id="53" w:name="_Toc106368527"/>
+      <w:bookmarkStart w:id="50" w:name="_Toc101530070"/>
+      <w:bookmarkStart w:id="51" w:name="_Toc103009208"/>
+      <w:bookmarkStart w:id="52" w:name="_Toc106368527"/>
       <w:r>
         <w:t>FIGURA</w:t>
       </w:r>
@@ -13326,31 +13477,31 @@
       <w:r>
         <w:t xml:space="preserve"> Telas do aplicativo Adota Fácil</w:t>
       </w:r>
+      <w:bookmarkEnd w:id="50"/>
       <w:bookmarkEnd w:id="51"/>
       <w:bookmarkEnd w:id="52"/>
+    </w:p>
+    <w:p>
+      <w:r>
+        <w:t>Fonte: Adota Fácil (2022)</w:t>
+      </w:r>
+    </w:p>
+    <w:p/>
+    <w:p>
+      <w:pPr>
+        <w:pStyle w:val="Ttulo3"/>
+      </w:pPr>
+      <w:bookmarkStart w:id="53" w:name="_Toc111107941"/>
+      <w:r>
+        <w:t>2.</w:t>
+      </w:r>
+      <w:r>
+        <w:t>4</w:t>
+      </w:r>
+      <w:r>
+        <w:t>.3 Amigo não se compra</w:t>
+      </w:r>
       <w:bookmarkEnd w:id="53"/>
-    </w:p>
-    <w:p>
-      <w:r>
-        <w:t>Fonte: Adota Fácil (2022)</w:t>
-      </w:r>
-    </w:p>
-    <w:p/>
-    <w:p>
-      <w:pPr>
-        <w:pStyle w:val="Ttulo3"/>
-      </w:pPr>
-      <w:bookmarkStart w:id="54" w:name="_Toc111107941"/>
-      <w:r>
-        <w:t>2.</w:t>
-      </w:r>
-      <w:r>
-        <w:t>4</w:t>
-      </w:r>
-      <w:r>
-        <w:t>.3 Amigo não se compra</w:t>
-      </w:r>
-      <w:bookmarkEnd w:id="54"/>
     </w:p>
     <w:p>
       <w:r>
@@ -13512,9 +13663,9 @@
       <w:pPr>
         <w:pStyle w:val="Legenda"/>
       </w:pPr>
-      <w:bookmarkStart w:id="55" w:name="_Toc101530071"/>
-      <w:bookmarkStart w:id="56" w:name="_Toc103009209"/>
-      <w:bookmarkStart w:id="57" w:name="_Toc106368528"/>
+      <w:bookmarkStart w:id="54" w:name="_Toc101530071"/>
+      <w:bookmarkStart w:id="55" w:name="_Toc103009209"/>
+      <w:bookmarkStart w:id="56" w:name="_Toc106368528"/>
       <w:r>
         <w:t>FIGURA</w:t>
       </w:r>
@@ -13567,9 +13718,9 @@
       <w:r>
         <w:t xml:space="preserve"> Amigo não se compra</w:t>
       </w:r>
+      <w:bookmarkEnd w:id="54"/>
       <w:bookmarkEnd w:id="55"/>
       <w:bookmarkEnd w:id="56"/>
-      <w:bookmarkEnd w:id="57"/>
     </w:p>
     <w:p>
       <w:pPr>
@@ -13596,58 +13747,58 @@
       <w:pPr>
         <w:pStyle w:val="Ttulo1"/>
       </w:pPr>
-      <w:bookmarkStart w:id="58" w:name="_Toc97100970"/>
-      <w:bookmarkStart w:id="59" w:name="_Toc98865245"/>
+      <w:bookmarkStart w:id="57" w:name="_Toc97100970"/>
+      <w:bookmarkStart w:id="58" w:name="_Toc98865245"/>
+      <w:bookmarkStart w:id="59" w:name="_Toc111107942"/>
       <w:bookmarkStart w:id="60" w:name="_Toc192060079"/>
-      <w:bookmarkStart w:id="61" w:name="_Toc111107942"/>
       <w:r>
         <w:lastRenderedPageBreak/>
         <w:t>3 OBJETIVO DO PROJETO</w:t>
       </w:r>
+      <w:bookmarkEnd w:id="57"/>
       <w:bookmarkEnd w:id="58"/>
       <w:bookmarkEnd w:id="59"/>
+    </w:p>
+    <w:p>
+      <w:r>
+        <w:t xml:space="preserve">Neste capítulo é </w:t>
+      </w:r>
+      <w:r>
+        <w:t>apresentada</w:t>
+      </w:r>
+      <w:r>
+        <w:t xml:space="preserve"> a formulação do problema, </w:t>
+      </w:r>
+      <w:r>
+        <w:t>que enfatiza</w:t>
+      </w:r>
+      <w:r>
+        <w:t xml:space="preserve"> a necessidade da realização deste projeto, os objetivos traçados, a justificativa, o público alvo e os níveis de decisão e grupos funcionais atendidos.</w:t>
+      </w:r>
+    </w:p>
+    <w:p/>
+    <w:p>
+      <w:pPr>
+        <w:pStyle w:val="Ttulo2"/>
+      </w:pPr>
+      <w:bookmarkStart w:id="61" w:name="_Toc192060081"/>
+      <w:bookmarkStart w:id="62" w:name="_Toc97100971"/>
+      <w:bookmarkStart w:id="63" w:name="_Toc98865246"/>
+      <w:bookmarkStart w:id="64" w:name="_Toc111107943"/>
+      <w:r>
+        <w:t xml:space="preserve">3.1 </w:t>
+      </w:r>
       <w:bookmarkEnd w:id="61"/>
-    </w:p>
-    <w:p>
-      <w:r>
-        <w:t xml:space="preserve">Neste capítulo é </w:t>
-      </w:r>
-      <w:r>
-        <w:t>apresentada</w:t>
-      </w:r>
-      <w:r>
-        <w:t xml:space="preserve"> a formulação do problema, </w:t>
-      </w:r>
-      <w:r>
-        <w:t>que enfatiza</w:t>
-      </w:r>
-      <w:r>
-        <w:t xml:space="preserve"> a necessidade da realização deste projeto, os objetivos traçados, a justificativa, o público alvo e os níveis de decisão e grupos funcionais atendidos.</w:t>
-      </w:r>
-    </w:p>
-    <w:p/>
-    <w:p>
-      <w:pPr>
-        <w:pStyle w:val="Ttulo2"/>
-      </w:pPr>
-      <w:bookmarkStart w:id="62" w:name="_Toc192060081"/>
-      <w:bookmarkStart w:id="63" w:name="_Toc97100971"/>
-      <w:bookmarkStart w:id="64" w:name="_Toc98865246"/>
-      <w:bookmarkStart w:id="65" w:name="_Toc111107943"/>
-      <w:r>
-        <w:t xml:space="preserve">3.1 </w:t>
+      <w:r>
+        <w:t>FORMULAÇÃO DO PROBLEMA</w:t>
       </w:r>
       <w:bookmarkEnd w:id="62"/>
-      <w:r>
-        <w:t>FORMULAÇÃO DO PROBLEMA</w:t>
-      </w:r>
       <w:bookmarkEnd w:id="63"/>
       <w:bookmarkEnd w:id="64"/>
-      <w:bookmarkEnd w:id="65"/>
-    </w:p>
-    <w:p>
-      <w:bookmarkStart w:id="66" w:name="_Toc97100972"/>
-      <w:bookmarkStart w:id="67" w:name="_Toc98865247"/>
+    </w:p>
+    <w:p>
+      <w:bookmarkStart w:id="65" w:name="_Toc97100972"/>
+      <w:bookmarkStart w:id="66" w:name="_Toc98865247"/>
       <w:r>
         <w:t xml:space="preserve">Animais </w:t>
       </w:r>
@@ -13880,13 +14031,13 @@
       <w:pPr>
         <w:pStyle w:val="Ttulo2"/>
       </w:pPr>
-      <w:bookmarkStart w:id="68" w:name="_Toc111107944"/>
+      <w:bookmarkStart w:id="67" w:name="_Toc111107944"/>
       <w:r>
         <w:t>3.2 OBJETIVOS</w:t>
       </w:r>
+      <w:bookmarkEnd w:id="65"/>
       <w:bookmarkEnd w:id="66"/>
       <w:bookmarkEnd w:id="67"/>
-      <w:bookmarkEnd w:id="68"/>
       <w:r>
         <w:t xml:space="preserve"> </w:t>
       </w:r>
@@ -14152,100 +14303,100 @@
       <w:pPr>
         <w:pStyle w:val="Ttulo2"/>
       </w:pPr>
-      <w:bookmarkStart w:id="69" w:name="_Toc97100973"/>
-      <w:bookmarkStart w:id="70" w:name="_Toc98865248"/>
-      <w:bookmarkStart w:id="71" w:name="_Toc111107945"/>
+      <w:bookmarkStart w:id="68" w:name="_Toc97100973"/>
+      <w:bookmarkStart w:id="69" w:name="_Toc98865248"/>
+      <w:bookmarkStart w:id="70" w:name="_Toc111107945"/>
       <w:r>
         <w:lastRenderedPageBreak/>
         <w:t>3.3 JUSTIFICATIVA</w:t>
       </w:r>
+      <w:bookmarkEnd w:id="68"/>
       <w:bookmarkEnd w:id="69"/>
       <w:bookmarkEnd w:id="70"/>
+      <w:r>
+        <w:t xml:space="preserve"> </w:t>
+      </w:r>
+    </w:p>
+    <w:p>
+      <w:r>
+        <w:t>Com base na entrevista apresentada no Quadro1, é possível averiguar que entre as principais dificuldades, então no topo a falta de recursos financeiros</w:t>
+      </w:r>
+      <w:r>
+        <w:t xml:space="preserve"> e muitos </w:t>
+      </w:r>
+      <w:r>
+        <w:t>animais vivendo nos abrigos, decorrentes da dificuldade na adoção dos mesmos.</w:t>
+      </w:r>
+    </w:p>
+    <w:p>
+      <w:r>
+        <w:t xml:space="preserve">Visto isso, um sistema que facilite a divulgação dos animais abrigados e campanhas de castração, para um público interessado na adoção ou participação das campanhas, ajudará essas instituições a aumentar o fluxo de adoção e diminuição de natalidade dos animais, abrindo assim possibilidade de resgate de </w:t>
+      </w:r>
+      <w:r>
+        <w:t>outros animais</w:t>
+      </w:r>
+      <w:r>
+        <w:t>.</w:t>
+      </w:r>
+    </w:p>
+    <w:p/>
+    <w:p>
+      <w:pPr>
+        <w:pStyle w:val="Ttulo2"/>
+      </w:pPr>
+      <w:bookmarkStart w:id="71" w:name="_Toc192060080"/>
+      <w:bookmarkStart w:id="72" w:name="_Toc97100974"/>
+      <w:bookmarkStart w:id="73" w:name="_Toc98865249"/>
+      <w:bookmarkStart w:id="74" w:name="_Toc111107946"/>
+      <w:bookmarkEnd w:id="60"/>
+      <w:r>
+        <w:t>3.4 PÚBLICO</w:t>
+      </w:r>
+      <w:r>
+        <w:t xml:space="preserve"> </w:t>
+      </w:r>
       <w:bookmarkEnd w:id="71"/>
       <w:r>
-        <w:t xml:space="preserve"> </w:t>
-      </w:r>
-    </w:p>
-    <w:p>
-      <w:r>
-        <w:t>Com base na entrevista apresentada no Quadro1, é possível averiguar que entre as principais dificuldades, então no topo a falta de recursos financeiros</w:t>
-      </w:r>
-      <w:r>
-        <w:t xml:space="preserve"> e muitos </w:t>
-      </w:r>
-      <w:r>
-        <w:t>animais vivendo nos abrigos, decorrentes da dificuldade na adoção dos mesmos.</w:t>
-      </w:r>
-    </w:p>
-    <w:p>
-      <w:r>
-        <w:t xml:space="preserve">Visto isso, um sistema que facilite a divulgação dos animais abrigados e campanhas de castração, para um público interessado na adoção ou participação das campanhas, ajudará essas instituições a aumentar o fluxo de adoção e diminuição de natalidade dos animais, abrindo assim possibilidade de resgate de </w:t>
-      </w:r>
-      <w:r>
-        <w:t>outros animais</w:t>
-      </w:r>
-      <w:r>
-        <w:t>.</w:t>
-      </w:r>
-    </w:p>
-    <w:p/>
-    <w:p>
-      <w:pPr>
-        <w:pStyle w:val="Ttulo2"/>
-      </w:pPr>
-      <w:bookmarkStart w:id="72" w:name="_Toc192060080"/>
-      <w:bookmarkStart w:id="73" w:name="_Toc97100974"/>
-      <w:bookmarkStart w:id="74" w:name="_Toc98865249"/>
-      <w:bookmarkStart w:id="75" w:name="_Toc111107946"/>
-      <w:bookmarkEnd w:id="60"/>
-      <w:r>
-        <w:t>3.4 PÚBLICO</w:t>
-      </w:r>
-      <w:r>
-        <w:t xml:space="preserve"> </w:t>
+        <w:t>DE INTERESSE</w:t>
       </w:r>
       <w:bookmarkEnd w:id="72"/>
-      <w:r>
-        <w:t>DE INTERESSE</w:t>
-      </w:r>
       <w:bookmarkEnd w:id="73"/>
       <w:bookmarkEnd w:id="74"/>
+    </w:p>
+    <w:p>
+      <w:r>
+        <w:t>O sistema de software a ser desenvolvido tem como público de interesse ONGs</w:t>
+      </w:r>
+      <w:r>
+        <w:t>, abrigos e asso</w:t>
+      </w:r>
+      <w:r>
+        <w:t xml:space="preserve">ciações protetoras dos animais </w:t>
+      </w:r>
+      <w:r>
+        <w:t>e</w:t>
+      </w:r>
+      <w:r>
+        <w:t xml:space="preserve"> também</w:t>
+      </w:r>
+      <w:r>
+        <w:t xml:space="preserve"> pessoas que desejam adotar um animal ou participar das campanhas de saúde gratuitas para seus animais.</w:t>
+      </w:r>
+    </w:p>
+    <w:p/>
+    <w:p>
+      <w:pPr>
+        <w:pStyle w:val="Ttulo2"/>
+      </w:pPr>
+      <w:bookmarkStart w:id="75" w:name="_Toc97100975"/>
+      <w:bookmarkStart w:id="76" w:name="_Toc98865250"/>
+      <w:bookmarkStart w:id="77" w:name="_Toc111107947"/>
+      <w:r>
+        <w:t>3.5 NÍVEIS DE DECISÃO E GRUPOS FUNCIONAIS ATENDIDOS</w:t>
+      </w:r>
       <w:bookmarkEnd w:id="75"/>
-    </w:p>
-    <w:p>
-      <w:r>
-        <w:t>O sistema de software a ser desenvolvido tem como público de interesse ONGs</w:t>
-      </w:r>
-      <w:r>
-        <w:t>, abrigos e asso</w:t>
-      </w:r>
-      <w:r>
-        <w:t xml:space="preserve">ciações protetoras dos animais </w:t>
-      </w:r>
-      <w:r>
-        <w:t>e</w:t>
-      </w:r>
-      <w:r>
-        <w:t xml:space="preserve"> também</w:t>
-      </w:r>
-      <w:r>
-        <w:t xml:space="preserve"> pessoas que desejam adotar um animal ou participar das campanhas de saúde gratuitas para seus animais.</w:t>
-      </w:r>
-    </w:p>
-    <w:p/>
-    <w:p>
-      <w:pPr>
-        <w:pStyle w:val="Ttulo2"/>
-      </w:pPr>
-      <w:bookmarkStart w:id="76" w:name="_Toc97100975"/>
-      <w:bookmarkStart w:id="77" w:name="_Toc98865250"/>
-      <w:bookmarkStart w:id="78" w:name="_Toc111107947"/>
-      <w:r>
-        <w:t>3.5 NÍVEIS DE DECISÃO E GRUPOS FUNCIONAIS ATENDIDOS</w:t>
-      </w:r>
       <w:bookmarkEnd w:id="76"/>
       <w:bookmarkEnd w:id="77"/>
-      <w:bookmarkEnd w:id="78"/>
     </w:p>
     <w:p>
       <w:r>
@@ -14353,39 +14504,85 @@
       <w:pPr>
         <w:pStyle w:val="Ttulo2"/>
         <w:rPr>
-          <w:color w:val="FF0000"/>
-        </w:rPr>
-      </w:pPr>
-      <w:bookmarkStart w:id="79" w:name="_Toc14345883"/>
-      <w:bookmarkStart w:id="80" w:name="_Toc46909528"/>
-      <w:bookmarkStart w:id="81" w:name="_Toc109546187"/>
-      <w:bookmarkStart w:id="82" w:name="_Toc111107948"/>
-      <w:r>
-        <w:rPr>
-          <w:color w:val="FF0000"/>
+          <w:color w:val="000000" w:themeColor="text1"/>
+        </w:rPr>
+      </w:pPr>
+      <w:bookmarkStart w:id="78" w:name="_Toc14345883"/>
+      <w:bookmarkStart w:id="79" w:name="_Toc46909528"/>
+      <w:bookmarkStart w:id="80" w:name="_Toc109546187"/>
+      <w:bookmarkStart w:id="81" w:name="_Toc111107948"/>
+      <w:r>
+        <w:rPr>
+          <w:color w:val="000000" w:themeColor="text1"/>
         </w:rPr>
         <w:t>3.6 ADERÊNCIA AOS OBJETIVOS DO DESENVOLVIMENTO SUSTENTÁVEL (ODS)</w:t>
       </w:r>
+      <w:bookmarkEnd w:id="78"/>
       <w:bookmarkEnd w:id="79"/>
       <w:bookmarkEnd w:id="80"/>
       <w:bookmarkEnd w:id="81"/>
+    </w:p>
+    <w:p>
+      <w:r>
+        <w:t>Os Objetivos de Desenvolvimento Sustentável (ODS) estão presentes em uma agenda mundial adotada durante a Cúpula das Nações Unidas sobre</w:t>
+      </w:r>
+      <w:r>
+        <w:t xml:space="preserve"> o Desenvolvimento Sustentável,</w:t>
+      </w:r>
+      <w:r>
+        <w:t xml:space="preserve"> composta por 17 objetivos e 169 metas a serem atingidos até 2030.</w:t>
+      </w:r>
+      <w:r>
+        <w:t xml:space="preserve"> </w:t>
+      </w:r>
+      <w:r>
+        <w:t>São um apelo global à ação para acabar com a pobreza, proteger o meio ambiente e o clima e garantir que as pessoas, em todos os lugares, possam desfrutar de paz e de prosperidade.</w:t>
+      </w:r>
+    </w:p>
+    <w:p>
+      <w:r>
+        <w:t xml:space="preserve">Os objetivos são: </w:t>
+      </w:r>
+      <w:r>
+        <w:t xml:space="preserve">erradicação da </w:t>
+      </w:r>
+      <w:r>
+        <w:t>pobreza, f</w:t>
+      </w:r>
+      <w:r>
+        <w:t>ome z</w:t>
+      </w:r>
+      <w:r>
+        <w:t>ero e agricultura sustentável ,s</w:t>
+      </w:r>
+      <w:r>
+        <w:t xml:space="preserve">aúde e </w:t>
+      </w:r>
+      <w:r>
+        <w:t>bem-estar, e</w:t>
+      </w:r>
+      <w:r>
+        <w:t>ducação de q</w:t>
+      </w:r>
+      <w:r>
+        <w:t xml:space="preserve">ualidade, igualdade de gênero, </w:t>
+      </w:r>
+      <w:r>
+        <w:t>água potável e saneamento, energia acessível e limpa, trabalho decente e crescimento econômico, indústria, inovação e infraestrutu</w:t>
+      </w:r>
+      <w:r>
+        <w:t xml:space="preserve">ra, redução das desigualdades, </w:t>
+      </w:r>
+      <w:r>
+        <w:t xml:space="preserve">cidades e comunidades sustentáveis, consumo e produção responsáveis, ação contra a mudança global do clima, vida na água, vida terrestre, paz, justiça e instituições eficazes e parcerias e meios de </w:t>
+      </w:r>
+      <w:bookmarkStart w:id="82" w:name="_GoBack"/>
       <w:bookmarkEnd w:id="82"/>
-    </w:p>
-    <w:p>
-      <w:pPr>
-        <w:rPr>
-          <w:b/>
-          <w:color w:val="FF0000"/>
-        </w:rPr>
-      </w:pPr>
-      <w:r>
-        <w:rPr>
-          <w:b/>
-          <w:color w:val="FF0000"/>
-        </w:rPr>
-        <w:t>[Descreva como o resultado bem sucedido deste projeto poderá ser uma oportunidade de contribuir para o alcance de uma ou mais metas dos ODS].</w:t>
-      </w:r>
-    </w:p>
+      <w:r>
+        <w:t>implementação</w:t>
+      </w:r>
+    </w:p>
+    <w:p/>
     <w:p>
       <w:pPr>
         <w:pStyle w:val="Ttulo2"/>
@@ -19670,21 +19867,41 @@
       </w:r>
     </w:p>
     <w:p>
-      <w:r>
+      <w:pPr>
+        <w:rPr>
+          <w:lang w:val="en-US"/>
+        </w:rPr>
+      </w:pPr>
+      <w:r>
+        <w:rPr>
+          <w:lang w:val="en-US"/>
+        </w:rPr>
         <w:t>Prioridade: essencial.</w:t>
       </w:r>
     </w:p>
     <w:p>
-      <w:r>
+      <w:pPr>
+        <w:rPr>
+          <w:lang w:val="en-US"/>
+        </w:rPr>
+      </w:pPr>
+      <w:r>
+        <w:rPr>
+          <w:lang w:val="en-US"/>
+        </w:rPr>
         <w:t xml:space="preserve">RNF 10 - Ferramentas </w:t>
       </w:r>
       <w:r>
         <w:rPr>
           <w:i/>
+          <w:lang w:val="en-US"/>
         </w:rPr>
         <w:t>Computer-Aided Software Engineering</w:t>
       </w:r>
       <w:r>
+        <w:rPr>
+          <w:lang w:val="en-US"/>
+        </w:rPr>
         <w:t xml:space="preserve"> (Case)</w:t>
       </w:r>
     </w:p>
@@ -21618,13 +21835,13 @@
           <w:color w:val="FF0000"/>
         </w:rPr>
       </w:pPr>
-      <w:bookmarkStart w:id="225" w:name="_Toc192060119"/>
-      <w:bookmarkStart w:id="226" w:name="_Toc97101005"/>
-      <w:bookmarkStart w:id="227" w:name="_Toc98865288"/>
-      <w:bookmarkStart w:id="228" w:name="_Toc46909562"/>
-      <w:bookmarkStart w:id="229" w:name="_Toc109546224"/>
-      <w:bookmarkStart w:id="230" w:name="_Toc14345916"/>
-      <w:bookmarkStart w:id="231" w:name="_Toc111107989"/>
+      <w:bookmarkStart w:id="225" w:name="_Toc46909562"/>
+      <w:bookmarkStart w:id="226" w:name="_Toc109546224"/>
+      <w:bookmarkStart w:id="227" w:name="_Toc111107989"/>
+      <w:bookmarkStart w:id="228" w:name="_Toc14345916"/>
+      <w:bookmarkStart w:id="229" w:name="_Toc97101005"/>
+      <w:bookmarkStart w:id="230" w:name="_Toc98865288"/>
+      <w:bookmarkStart w:id="231" w:name="_Toc192060119"/>
       <w:r>
         <w:rPr>
           <w:color w:val="FF0000"/>
@@ -21632,18 +21849,18 @@
         <w:lastRenderedPageBreak/>
         <w:t>7 IMPLEMENTAÇÃO DO SISTEMA DE SOFTWARE</w:t>
       </w:r>
+      <w:bookmarkEnd w:id="225"/>
+      <w:bookmarkEnd w:id="226"/>
+      <w:bookmarkEnd w:id="227"/>
+    </w:p>
+    <w:p>
+      <w:pPr>
+        <w:rPr>
+          <w:color w:val="FF0000"/>
+        </w:rPr>
+      </w:pPr>
+      <w:bookmarkStart w:id="232" w:name="_Toc507747249"/>
       <w:bookmarkEnd w:id="228"/>
-      <w:bookmarkEnd w:id="229"/>
-      <w:bookmarkEnd w:id="231"/>
-    </w:p>
-    <w:p>
-      <w:pPr>
-        <w:rPr>
-          <w:color w:val="FF0000"/>
-        </w:rPr>
-      </w:pPr>
-      <w:bookmarkStart w:id="232" w:name="_Toc507747249"/>
-      <w:bookmarkEnd w:id="230"/>
       <w:r>
         <w:rPr>
           <w:color w:val="FF0000"/>
@@ -21680,8 +21897,8 @@
       </w:pPr>
       <w:bookmarkStart w:id="233" w:name="_Toc46909563"/>
       <w:bookmarkStart w:id="234" w:name="_Toc109546225"/>
-      <w:bookmarkStart w:id="235" w:name="_Toc14345918"/>
-      <w:bookmarkStart w:id="236" w:name="_Toc111107990"/>
+      <w:bookmarkStart w:id="235" w:name="_Toc111107990"/>
+      <w:bookmarkStart w:id="236" w:name="_Toc14345918"/>
       <w:bookmarkEnd w:id="232"/>
       <w:r>
         <w:rPr>
@@ -21691,7 +21908,7 @@
       </w:r>
       <w:bookmarkEnd w:id="233"/>
       <w:bookmarkEnd w:id="234"/>
-      <w:bookmarkEnd w:id="236"/>
+      <w:bookmarkEnd w:id="235"/>
     </w:p>
     <w:p>
       <w:pPr>
@@ -21765,7 +21982,7 @@
         </w:rPr>
         <w:t>Adotados</w:t>
       </w:r>
-      <w:bookmarkEnd w:id="235"/>
+      <w:bookmarkEnd w:id="236"/>
       <w:bookmarkEnd w:id="240"/>
       <w:bookmarkEnd w:id="241"/>
       <w:bookmarkEnd w:id="242"/>
@@ -25022,8 +25239,8 @@
       <w:r>
         <w:t xml:space="preserve"> CONCLUSÃO</w:t>
       </w:r>
-      <w:bookmarkEnd w:id="226"/>
-      <w:bookmarkEnd w:id="227"/>
+      <w:bookmarkEnd w:id="229"/>
+      <w:bookmarkEnd w:id="230"/>
       <w:bookmarkEnd w:id="367"/>
     </w:p>
     <w:p>
@@ -25269,7 +25486,7 @@
         <w:lastRenderedPageBreak/>
         <w:t>REFERÊNCIAS</w:t>
       </w:r>
-      <w:bookmarkEnd w:id="225"/>
+      <w:bookmarkEnd w:id="231"/>
       <w:bookmarkEnd w:id="368"/>
       <w:bookmarkEnd w:id="369"/>
       <w:bookmarkEnd w:id="370"/>
@@ -25426,16 +25643,26 @@
     </w:p>
     <w:p>
       <w:r>
+        <w:rPr>
+          <w:lang w:val="en-US"/>
+        </w:rPr>
         <w:t xml:space="preserve">DEEPAK, K. </w:t>
       </w:r>
       <w:r>
         <w:rPr>
           <w:b/>
+          <w:lang w:val="en-US"/>
         </w:rPr>
         <w:t>Best Practices for Building RESTful Web Services</w:t>
       </w:r>
       <w:r>
-        <w:t>. Infosys Limited, 2015. Disponível em: &lt;https://www.infosys.com/digital/insights/Documents/restfulweb-services.pdf &gt;. Acesso em: 17 Mar. 2022.</w:t>
+        <w:rPr>
+          <w:lang w:val="en-US"/>
+        </w:rPr>
+        <w:t xml:space="preserve">. </w:t>
+      </w:r>
+      <w:r>
+        <w:t>Infosys Limited, 2015. Disponível em: &lt;https://www.infosys.com/digital/insights/Documents/restfulweb-services.pdf &gt;. Acesso em: 17 Mar. 2022.</w:t>
       </w:r>
     </w:p>
     <w:p>
@@ -25819,6 +26046,11 @@
       </w:r>
     </w:p>
     <w:p>
+      <w:pPr>
+        <w:rPr>
+          <w:lang w:val="en-US"/>
+        </w:rPr>
+      </w:pPr>
       <w:r>
         <w:t xml:space="preserve">MOZILLA. </w:t>
       </w:r>
@@ -25829,59 +26061,98 @@
         <w:t>Web Components,</w:t>
       </w:r>
       <w:r>
-        <w:t xml:space="preserve"> 2018. Disponível em: &lt;https://developer.mozilla.org/en-US/docs/Web/Web_Components&gt;. Acesso em: 17 Mar. 2022.</w:t>
-      </w:r>
-    </w:p>
-    <w:p>
-      <w:r>
+        <w:t xml:space="preserve"> 2018. Disponível em: &lt;https://developer.mozilla.org/en-US/docs/Web/Web_Components&gt;. </w:t>
+      </w:r>
+      <w:r>
+        <w:rPr>
+          <w:lang w:val="en-US"/>
+        </w:rPr>
+        <w:t>Acesso em: 17 Mar. 2022.</w:t>
+      </w:r>
+    </w:p>
+    <w:p>
+      <w:pPr>
+        <w:rPr>
+          <w:lang w:val="en-US"/>
+        </w:rPr>
+      </w:pPr>
+      <w:r>
+        <w:rPr>
+          <w:lang w:val="en-US"/>
+        </w:rPr>
         <w:t>PATRONEK, G.</w:t>
       </w:r>
       <w:r>
+        <w:rPr>
+          <w:lang w:val="en-US"/>
+        </w:rPr>
         <w:t xml:space="preserve"> </w:t>
       </w:r>
       <w:r>
+        <w:rPr>
+          <w:lang w:val="en-US"/>
+        </w:rPr>
         <w:t xml:space="preserve">J.; </w:t>
       </w:r>
       <w:r>
+        <w:rPr>
+          <w:lang w:val="en-US"/>
+        </w:rPr>
         <w:t>GLICKMAN, L</w:t>
       </w:r>
       <w:r>
+        <w:rPr>
+          <w:lang w:val="en-US"/>
+        </w:rPr>
         <w:t>.;</w:t>
       </w:r>
       <w:r>
+        <w:rPr>
+          <w:lang w:val="en-US"/>
+        </w:rPr>
         <w:t xml:space="preserve"> BECK, A</w:t>
       </w:r>
       <w:r>
+        <w:rPr>
+          <w:lang w:val="en-US"/>
+        </w:rPr>
         <w:t>.;</w:t>
       </w:r>
       <w:r>
+        <w:rPr>
+          <w:lang w:val="en-US"/>
+        </w:rPr>
         <w:t xml:space="preserve"> MCCABE, G.P.</w:t>
       </w:r>
       <w:r>
+        <w:rPr>
+          <w:lang w:val="en-US"/>
+        </w:rPr>
         <w:t xml:space="preserve"> ; </w:t>
       </w:r>
       <w:r>
-        <w:t xml:space="preserve">ECKER, C. </w:t>
-      </w:r>
-      <w:r>
-        <w:t>Risk Factors For Relinquishment Of Dogs To An Animal Shelter.</w:t>
+        <w:rPr>
+          <w:lang w:val="en-US"/>
+        </w:rPr>
+        <w:t>ECKER, C. Risk Factors For Relinquishment Of Dogs To An Animal Shelter.</w:t>
       </w:r>
       <w:r>
         <w:rPr>
           <w:b/>
+          <w:lang w:val="en-US"/>
         </w:rPr>
         <w:t xml:space="preserve"> Journal of the American Veterinary Medical Association. </w:t>
       </w:r>
       <w:r>
-        <w:t>1996.</w:t>
-      </w:r>
-      <w:r>
-        <w:t xml:space="preserve"> </w:t>
-      </w:r>
-      <w:r>
-        <w:t>209. 572-81</w:t>
-      </w:r>
-      <w:r>
+        <w:rPr>
+          <w:lang w:val="en-US"/>
+        </w:rPr>
+        <w:t>1996. 209. 572-81</w:t>
+      </w:r>
+      <w:r>
+        <w:rPr>
+          <w:lang w:val="en-US"/>
+        </w:rPr>
         <w:t>Acesso em: 17 Mar. 2022.</w:t>
       </w:r>
     </w:p>
@@ -26390,6 +26661,11 @@
       </w:r>
     </w:p>
     <w:p>
+      <w:pPr>
+        <w:rPr>
+          <w:lang w:val="en-US"/>
+        </w:rPr>
+      </w:pPr>
       <w:r>
         <w:t xml:space="preserve">TRINDADE, L. S. et al. </w:t>
       </w:r>
@@ -26406,72 +26682,103 @@
         <w:t>Anais do Salão Internacional de Ensino, Pesquisa e Extensão</w:t>
       </w:r>
       <w:r>
-        <w:t>, v. 2, n. 1, 2 fev. 2013. Acesso em: 16 Mar. 2022.</w:t>
-      </w:r>
-    </w:p>
-    <w:p>
-      <w:r>
+        <w:t xml:space="preserve">, v. 2, n. 1, 2 fev. 2013. </w:t>
+      </w:r>
+      <w:r>
+        <w:rPr>
+          <w:lang w:val="en-US"/>
+        </w:rPr>
+        <w:t>Acesso em: 16 Mar. 2022.</w:t>
+      </w:r>
+    </w:p>
+    <w:p>
+      <w:pPr>
+        <w:rPr>
+          <w:lang w:val="en-US"/>
+        </w:rPr>
+      </w:pPr>
+      <w:r>
+        <w:rPr>
+          <w:lang w:val="en-US"/>
+        </w:rPr>
         <w:t>VELASCO, E</w:t>
       </w:r>
       <w:r>
+        <w:rPr>
+          <w:lang w:val="en-US"/>
+        </w:rPr>
         <w:t>.</w:t>
       </w:r>
       <w:r>
-        <w:t xml:space="preserve"> R</w:t>
-      </w:r>
-      <w:r>
+        <w:rPr>
+          <w:lang w:val="en-US"/>
+        </w:rPr>
+        <w:t xml:space="preserve"> R. </w:t>
+      </w:r>
+      <w:r>
+        <w:rPr>
+          <w:b/>
+          <w:lang w:val="en-US"/>
+        </w:rPr>
+        <w:t>Web Authorization and A</w:t>
+      </w:r>
+      <w:r>
+        <w:rPr>
+          <w:b/>
+          <w:lang w:val="en-US"/>
+        </w:rPr>
+        <w:t xml:space="preserve">uthentication for </w:t>
+      </w:r>
+      <w:r>
+        <w:rPr>
+          <w:b/>
+          <w:lang w:val="en-US"/>
+        </w:rPr>
+        <w:t>S</w:t>
+      </w:r>
+      <w:r>
+        <w:rPr>
+          <w:b/>
+          <w:lang w:val="en-US"/>
+        </w:rPr>
+        <w:t xml:space="preserve">ingle </w:t>
+      </w:r>
+      <w:r>
+        <w:rPr>
+          <w:b/>
+          <w:lang w:val="en-US"/>
+        </w:rPr>
+        <w:t>P</w:t>
+      </w:r>
+      <w:r>
+        <w:rPr>
+          <w:b/>
+          <w:lang w:val="en-US"/>
+        </w:rPr>
+        <w:t xml:space="preserve">age </w:t>
+      </w:r>
+      <w:r>
+        <w:rPr>
+          <w:b/>
+          <w:lang w:val="en-US"/>
+        </w:rPr>
+        <w:t>A</w:t>
+      </w:r>
+      <w:r>
+        <w:rPr>
+          <w:b/>
+          <w:lang w:val="en-US"/>
+        </w:rPr>
+        <w:t>pplications (SPAs)</w:t>
+      </w:r>
+      <w:r>
+        <w:rPr>
+          <w:lang w:val="en-US"/>
+        </w:rPr>
         <w:t xml:space="preserve">. </w:t>
       </w:r>
       <w:r>
-        <w:rPr>
-          <w:b/>
-        </w:rPr>
-        <w:t>Web Authorization and A</w:t>
-      </w:r>
-      <w:r>
-        <w:rPr>
-          <w:b/>
-        </w:rPr>
-        <w:t xml:space="preserve">uthentication for </w:t>
-      </w:r>
-      <w:r>
-        <w:rPr>
-          <w:b/>
-        </w:rPr>
-        <w:t>S</w:t>
-      </w:r>
-      <w:r>
-        <w:rPr>
-          <w:b/>
-        </w:rPr>
-        <w:t xml:space="preserve">ingle </w:t>
-      </w:r>
-      <w:r>
-        <w:rPr>
-          <w:b/>
-        </w:rPr>
-        <w:t>P</w:t>
-      </w:r>
-      <w:r>
-        <w:rPr>
-          <w:b/>
-        </w:rPr>
-        <w:t xml:space="preserve">age </w:t>
-      </w:r>
-      <w:r>
-        <w:rPr>
-          <w:b/>
-        </w:rPr>
-        <w:t>A</w:t>
-      </w:r>
-      <w:r>
-        <w:rPr>
-          <w:b/>
-        </w:rPr>
-        <w:t>pplications (SPAs)</w:t>
-      </w:r>
-      <w:r>
-        <w:t>. 2018. 98 p. Tese (Licenciatura em engen</w:t>
+        <w:t>2018. 98 p. Tese (Licenciatura em engen</w:t>
       </w:r>
       <w:r>
         <w:t>haria de telemática) - Escola Té</w:t>
@@ -26489,26 +26796,26 @@
         <w:t>lasco.pdf?sequence=1&amp;isAllowed=&gt;</w:t>
       </w:r>
       <w:r>
-        <w:t xml:space="preserve">. Acesso em: 21 </w:t>
-      </w:r>
-      <w:r>
-        <w:t>M</w:t>
-      </w:r>
-      <w:r>
-        <w:t>ar. 2022.</w:t>
-      </w:r>
-    </w:p>
-    <w:p>
-      <w:r>
-        <w:t>WALSH</w:t>
-      </w:r>
-      <w:r>
-        <w:t xml:space="preserve">, F. </w:t>
-      </w:r>
-      <w:r>
-        <w:t>Human-animal bonds I- the relational significance of companion animals.</w:t>
-      </w:r>
-      <w:r>
+        <w:t xml:space="preserve">. </w:t>
+      </w:r>
+      <w:r>
+        <w:rPr>
+          <w:lang w:val="en-US"/>
+        </w:rPr>
+        <w:t>Acesso em: 21 Mar. 2022.</w:t>
+      </w:r>
+    </w:p>
+    <w:p>
+      <w:r>
+        <w:rPr>
+          <w:lang w:val="en-US"/>
+        </w:rPr>
+        <w:t>WALSH, F. Human-animal bonds I- the relational significance of companion animals.</w:t>
+      </w:r>
+      <w:r>
+        <w:rPr>
+          <w:lang w:val="en-US"/>
+        </w:rPr>
         <w:t xml:space="preserve"> </w:t>
       </w:r>
       <w:r>
@@ -26699,6 +27006,11 @@
       </w:r>
     </w:p>
     <w:p>
+      <w:pPr>
+        <w:rPr>
+          <w:lang w:val="en-US"/>
+        </w:rPr>
+      </w:pPr>
       <w:r>
         <w:t>MAJOLO, S</w:t>
       </w:r>
@@ -26802,24 +27114,21 @@
         <w:t>Disponível em: &lt;https://eventos.uceff.edu.br/eventosfai_dados/artigos/cib</w:t>
       </w:r>
       <w:r>
-        <w:t>ea2018/855.pdf&gt;. Acesso em: 21 M</w:t>
-      </w:r>
-      <w:r>
-        <w:t>ar. 2022.</w:t>
-      </w:r>
-    </w:p>
-    <w:p>
-      <w:r>
-        <w:t xml:space="preserve">NATOLI, E. </w:t>
-      </w:r>
-      <w:r>
-        <w:t>Urban feral cats (Felis catus L.): perspectives for a demographic control respecting the psycho-bi</w:t>
-      </w:r>
-      <w:r>
-        <w:t>ological welfare of the species.</w:t>
-      </w:r>
-      <w:r>
-        <w:t xml:space="preserve"> </w:t>
+        <w:t xml:space="preserve">ea2018/855.pdf&gt;. </w:t>
+      </w:r>
+      <w:r>
+        <w:rPr>
+          <w:lang w:val="en-US"/>
+        </w:rPr>
+        <w:t>Acesso em: 21 Mar. 2022.</w:t>
+      </w:r>
+    </w:p>
+    <w:p>
+      <w:r>
+        <w:rPr>
+          <w:lang w:val="en-US"/>
+        </w:rPr>
+        <w:t xml:space="preserve">NATOLI, E. Urban feral cats (Felis catus L.): perspectives for a demographic control respecting the psycho-biological welfare of the species. </w:t>
       </w:r>
       <w:r>
         <w:rPr>
@@ -26890,9 +27199,9 @@
       </w:r>
       <w:bookmarkStart w:id="379" w:name="_Toc97101009"/>
       <w:bookmarkStart w:id="380" w:name="_Toc98865292"/>
-      <w:bookmarkStart w:id="381" w:name="_Toc192060122"/>
-      <w:bookmarkStart w:id="382" w:name="_Toc284603410"/>
-      <w:bookmarkStart w:id="383" w:name="_Toc111108016"/>
+      <w:bookmarkStart w:id="381" w:name="_Toc111108016"/>
+      <w:bookmarkStart w:id="382" w:name="_Toc192060122"/>
+      <w:bookmarkStart w:id="383" w:name="_Toc284603410"/>
       <w:r>
         <w:lastRenderedPageBreak/>
         <w:t>APÊNDICE B –</w:t>
@@ -26902,7 +27211,7 @@
       </w:r>
       <w:bookmarkEnd w:id="379"/>
       <w:bookmarkEnd w:id="380"/>
-      <w:bookmarkEnd w:id="383"/>
+      <w:bookmarkEnd w:id="381"/>
     </w:p>
     <w:p>
       <w:r>
@@ -27331,8 +27640,8 @@
         <w:t>.</w:t>
       </w:r>
     </w:p>
-    <w:bookmarkEnd w:id="381"/>
     <w:bookmarkEnd w:id="382"/>
+    <w:bookmarkEnd w:id="383"/>
     <w:p/>
     <w:sectPr>
       <w:pgSz w:w="11907" w:h="16840" w:code="9"/>
@@ -28231,7 +28540,7 @@
           <w:rPr>
             <w:noProof/>
           </w:rPr>
-          <w:t>19</w:t>
+          <w:t>37</w:t>
         </w:r>
         <w:r>
           <w:rPr>
@@ -28394,7 +28703,7 @@
 
 <file path=word/numbering.xml><?xml version="1.0" encoding="utf-8"?>
 <w:numbering xmlns:wpc="http://schemas.microsoft.com/office/word/2010/wordprocessingCanvas" xmlns:mc="http://schemas.openxmlformats.org/markup-compatibility/2006" xmlns:o="urn:schemas-microsoft-com:office:office" xmlns:r="http://schemas.openxmlformats.org/officeDocument/2006/relationships" xmlns:m="http://schemas.openxmlformats.org/officeDocument/2006/math" xmlns:v="urn:schemas-microsoft-com:vml" xmlns:wp14="http://schemas.microsoft.com/office/word/2010/wordprocessingDrawing" xmlns:wp="http://schemas.openxmlformats.org/drawingml/2006/wordprocessingDrawing" xmlns:w10="urn:schemas-microsoft-com:office:word" xmlns:w="http://schemas.openxmlformats.org/wordprocessingml/2006/main" xmlns:w14="http://schemas.microsoft.com/office/word/2010/wordml" xmlns:w15="http://schemas.microsoft.com/office/word/2012/wordml" xmlns:wpg="http://schemas.microsoft.com/office/word/2010/wordprocessingGroup" xmlns:wpi="http://schemas.microsoft.com/office/word/2010/wordprocessingInk" xmlns:wne="http://schemas.microsoft.com/office/word/2006/wordml" xmlns:wps="http://schemas.microsoft.com/office/word/2010/wordprocessingShape" mc:Ignorable="w14 w15 wp14">
-  <w:abstractNum w:abstractNumId="0" w15:restartNumberingAfterBreak="0">
+  <w:abstractNum w:abstractNumId="0">
     <w:nsid w:val="FFFFFF88"/>
     <w:multiLevelType w:val="singleLevel"/>
     <w:tmpl w:val="758A92F0"/>
@@ -28411,7 +28720,7 @@
       </w:pPr>
     </w:lvl>
   </w:abstractNum>
-  <w:abstractNum w:abstractNumId="1" w15:restartNumberingAfterBreak="0">
+  <w:abstractNum w:abstractNumId="1">
     <w:nsid w:val="010727FD"/>
     <w:multiLevelType w:val="multilevel"/>
     <w:tmpl w:val="B78AADBA"/>
@@ -28551,7 +28860,7 @@
       </w:rPr>
     </w:lvl>
   </w:abstractNum>
-  <w:abstractNum w:abstractNumId="2" w15:restartNumberingAfterBreak="0">
+  <w:abstractNum w:abstractNumId="2">
     <w:nsid w:val="01FF44A2"/>
     <w:multiLevelType w:val="hybridMultilevel"/>
     <w:tmpl w:val="BC4AE194"/>
@@ -28640,7 +28949,7 @@
       </w:pPr>
     </w:lvl>
   </w:abstractNum>
-  <w:abstractNum w:abstractNumId="3" w15:restartNumberingAfterBreak="0">
+  <w:abstractNum w:abstractNumId="3">
     <w:nsid w:val="0EE77097"/>
     <w:multiLevelType w:val="hybridMultilevel"/>
     <w:tmpl w:val="5F9C419A"/>
@@ -28729,7 +29038,7 @@
       </w:pPr>
     </w:lvl>
   </w:abstractNum>
-  <w:abstractNum w:abstractNumId="4" w15:restartNumberingAfterBreak="0">
+  <w:abstractNum w:abstractNumId="4">
     <w:nsid w:val="14EC4CFF"/>
     <w:multiLevelType w:val="hybridMultilevel"/>
     <w:tmpl w:val="F18636E2"/>
@@ -28845,7 +29154,7 @@
       </w:pPr>
     </w:lvl>
   </w:abstractNum>
-  <w:abstractNum w:abstractNumId="5" w15:restartNumberingAfterBreak="0">
+  <w:abstractNum w:abstractNumId="5">
     <w:nsid w:val="1862130C"/>
     <w:multiLevelType w:val="multilevel"/>
     <w:tmpl w:val="E102CBF2"/>
@@ -28985,7 +29294,7 @@
       </w:rPr>
     </w:lvl>
   </w:abstractNum>
-  <w:abstractNum w:abstractNumId="6" w15:restartNumberingAfterBreak="0">
+  <w:abstractNum w:abstractNumId="6">
     <w:nsid w:val="19F3483E"/>
     <w:multiLevelType w:val="multilevel"/>
     <w:tmpl w:val="7960D292"/>
@@ -29125,7 +29434,7 @@
       </w:rPr>
     </w:lvl>
   </w:abstractNum>
-  <w:abstractNum w:abstractNumId="7" w15:restartNumberingAfterBreak="0">
+  <w:abstractNum w:abstractNumId="7">
     <w:nsid w:val="1FD13A6F"/>
     <w:multiLevelType w:val="multilevel"/>
     <w:tmpl w:val="E40E7E6C"/>
@@ -29265,7 +29574,7 @@
       </w:rPr>
     </w:lvl>
   </w:abstractNum>
-  <w:abstractNum w:abstractNumId="8" w15:restartNumberingAfterBreak="0">
+  <w:abstractNum w:abstractNumId="8">
     <w:nsid w:val="23D85EAC"/>
     <w:multiLevelType w:val="hybridMultilevel"/>
     <w:tmpl w:val="E6BC6BA0"/>
@@ -29351,7 +29660,7 @@
       </w:pPr>
     </w:lvl>
   </w:abstractNum>
-  <w:abstractNum w:abstractNumId="9" w15:restartNumberingAfterBreak="0">
+  <w:abstractNum w:abstractNumId="9">
     <w:nsid w:val="27540B40"/>
     <w:multiLevelType w:val="hybridMultilevel"/>
     <w:tmpl w:val="7E109130"/>
@@ -29440,7 +29749,7 @@
       </w:pPr>
     </w:lvl>
   </w:abstractNum>
-  <w:abstractNum w:abstractNumId="10" w15:restartNumberingAfterBreak="0">
+  <w:abstractNum w:abstractNumId="10">
     <w:nsid w:val="2C8232F4"/>
     <w:multiLevelType w:val="hybridMultilevel"/>
     <w:tmpl w:val="1A56AC36"/>
@@ -29529,7 +29838,7 @@
       </w:pPr>
     </w:lvl>
   </w:abstractNum>
-  <w:abstractNum w:abstractNumId="11" w15:restartNumberingAfterBreak="0">
+  <w:abstractNum w:abstractNumId="11">
     <w:nsid w:val="2E967EBE"/>
     <w:multiLevelType w:val="hybridMultilevel"/>
     <w:tmpl w:val="EA8CB82A"/>
@@ -29618,7 +29927,7 @@
       </w:pPr>
     </w:lvl>
   </w:abstractNum>
-  <w:abstractNum w:abstractNumId="12" w15:restartNumberingAfterBreak="0">
+  <w:abstractNum w:abstractNumId="12">
     <w:nsid w:val="2F267230"/>
     <w:multiLevelType w:val="hybridMultilevel"/>
     <w:tmpl w:val="E102B2CC"/>
@@ -29707,7 +30016,7 @@
       </w:pPr>
     </w:lvl>
   </w:abstractNum>
-  <w:abstractNum w:abstractNumId="13" w15:restartNumberingAfterBreak="0">
+  <w:abstractNum w:abstractNumId="13">
     <w:nsid w:val="30696363"/>
     <w:multiLevelType w:val="hybridMultilevel"/>
     <w:tmpl w:val="8368C35A"/>
@@ -29796,7 +30105,7 @@
       </w:pPr>
     </w:lvl>
   </w:abstractNum>
-  <w:abstractNum w:abstractNumId="14" w15:restartNumberingAfterBreak="0">
+  <w:abstractNum w:abstractNumId="14">
     <w:nsid w:val="34E26EA6"/>
     <w:multiLevelType w:val="multilevel"/>
     <w:tmpl w:val="3C58877C"/>
@@ -29936,7 +30245,7 @@
       </w:rPr>
     </w:lvl>
   </w:abstractNum>
-  <w:abstractNum w:abstractNumId="15" w15:restartNumberingAfterBreak="0">
+  <w:abstractNum w:abstractNumId="15">
     <w:nsid w:val="36616025"/>
     <w:multiLevelType w:val="hybridMultilevel"/>
     <w:tmpl w:val="04EAFA38"/>
@@ -30025,7 +30334,7 @@
       </w:pPr>
     </w:lvl>
   </w:abstractNum>
-  <w:abstractNum w:abstractNumId="16" w15:restartNumberingAfterBreak="0">
+  <w:abstractNum w:abstractNumId="16">
     <w:nsid w:val="39F52A64"/>
     <w:multiLevelType w:val="singleLevel"/>
     <w:tmpl w:val="AE162D36"/>
@@ -30044,7 +30353,7 @@
       </w:rPr>
     </w:lvl>
   </w:abstractNum>
-  <w:abstractNum w:abstractNumId="17" w15:restartNumberingAfterBreak="0">
+  <w:abstractNum w:abstractNumId="17">
     <w:nsid w:val="3EB02082"/>
     <w:multiLevelType w:val="multilevel"/>
     <w:tmpl w:val="A5D200B2"/>
@@ -30184,7 +30493,7 @@
       </w:rPr>
     </w:lvl>
   </w:abstractNum>
-  <w:abstractNum w:abstractNumId="18" w15:restartNumberingAfterBreak="0">
+  <w:abstractNum w:abstractNumId="18">
     <w:nsid w:val="43AC5035"/>
     <w:multiLevelType w:val="hybridMultilevel"/>
     <w:tmpl w:val="E98E71AA"/>
@@ -30273,7 +30582,7 @@
       </w:pPr>
     </w:lvl>
   </w:abstractNum>
-  <w:abstractNum w:abstractNumId="19" w15:restartNumberingAfterBreak="0">
+  <w:abstractNum w:abstractNumId="19">
     <w:nsid w:val="43F26983"/>
     <w:multiLevelType w:val="multilevel"/>
     <w:tmpl w:val="1E482440"/>
@@ -30417,7 +30726,7 @@
       </w:rPr>
     </w:lvl>
   </w:abstractNum>
-  <w:abstractNum w:abstractNumId="20" w15:restartNumberingAfterBreak="0">
+  <w:abstractNum w:abstractNumId="20">
     <w:nsid w:val="4DF04352"/>
     <w:multiLevelType w:val="hybridMultilevel"/>
     <w:tmpl w:val="9342AE96"/>
@@ -30506,7 +30815,7 @@
       </w:pPr>
     </w:lvl>
   </w:abstractNum>
-  <w:abstractNum w:abstractNumId="21" w15:restartNumberingAfterBreak="0">
+  <w:abstractNum w:abstractNumId="21">
     <w:nsid w:val="5584027B"/>
     <w:multiLevelType w:val="hybridMultilevel"/>
     <w:tmpl w:val="B394E1E2"/>
@@ -30592,7 +30901,7 @@
       </w:pPr>
     </w:lvl>
   </w:abstractNum>
-  <w:abstractNum w:abstractNumId="22" w15:restartNumberingAfterBreak="0">
+  <w:abstractNum w:abstractNumId="22">
     <w:nsid w:val="5F2F46EB"/>
     <w:multiLevelType w:val="multilevel"/>
     <w:tmpl w:val="D4DCBC9C"/>
@@ -30732,7 +31041,7 @@
       </w:rPr>
     </w:lvl>
   </w:abstractNum>
-  <w:abstractNum w:abstractNumId="23" w15:restartNumberingAfterBreak="0">
+  <w:abstractNum w:abstractNumId="23">
     <w:nsid w:val="60E20E3C"/>
     <w:multiLevelType w:val="hybridMultilevel"/>
     <w:tmpl w:val="9DD6A6BA"/>
@@ -30821,7 +31130,7 @@
       </w:pPr>
     </w:lvl>
   </w:abstractNum>
-  <w:abstractNum w:abstractNumId="24" w15:restartNumberingAfterBreak="0">
+  <w:abstractNum w:abstractNumId="24">
     <w:nsid w:val="63447252"/>
     <w:multiLevelType w:val="hybridMultilevel"/>
     <w:tmpl w:val="CCF684C8"/>
@@ -30937,7 +31246,7 @@
       </w:pPr>
     </w:lvl>
   </w:abstractNum>
-  <w:abstractNum w:abstractNumId="25" w15:restartNumberingAfterBreak="0">
+  <w:abstractNum w:abstractNumId="25">
     <w:nsid w:val="6B420984"/>
     <w:multiLevelType w:val="hybridMultilevel"/>
     <w:tmpl w:val="8BD63210"/>
@@ -31026,7 +31335,7 @@
       </w:pPr>
     </w:lvl>
   </w:abstractNum>
-  <w:abstractNum w:abstractNumId="26" w15:restartNumberingAfterBreak="0">
+  <w:abstractNum w:abstractNumId="26">
     <w:nsid w:val="729A5C18"/>
     <w:multiLevelType w:val="singleLevel"/>
     <w:tmpl w:val="AE162D36"/>
@@ -31045,7 +31354,7 @@
       </w:rPr>
     </w:lvl>
   </w:abstractNum>
-  <w:abstractNum w:abstractNumId="27" w15:restartNumberingAfterBreak="0">
+  <w:abstractNum w:abstractNumId="27">
     <w:nsid w:val="72C6658B"/>
     <w:multiLevelType w:val="hybridMultilevel"/>
     <w:tmpl w:val="A266BD56"/>
@@ -31131,7 +31440,7 @@
       </w:pPr>
     </w:lvl>
   </w:abstractNum>
-  <w:abstractNum w:abstractNumId="28" w15:restartNumberingAfterBreak="0">
+  <w:abstractNum w:abstractNumId="28">
     <w:nsid w:val="75B334D4"/>
     <w:multiLevelType w:val="hybridMultilevel"/>
     <w:tmpl w:val="7A5C9C74"/>
@@ -32112,6 +32421,7 @@
     <w:uiPriority w:val="59"/>
     <w:rsid w:val="00652706"/>
     <w:tblPr>
+      <w:tblInd w:w="0" w:type="dxa"/>
       <w:tblBorders>
         <w:top w:val="single" w:sz="4" w:space="0" w:color="auto"/>
         <w:left w:val="single" w:sz="4" w:space="0" w:color="auto"/>
@@ -32120,6 +32430,12 @@
         <w:insideH w:val="single" w:sz="4" w:space="0" w:color="auto"/>
         <w:insideV w:val="single" w:sz="4" w:space="0" w:color="auto"/>
       </w:tblBorders>
+      <w:tblCellMar>
+        <w:top w:w="0" w:type="dxa"/>
+        <w:left w:w="108" w:type="dxa"/>
+        <w:bottom w:w="0" w:type="dxa"/>
+        <w:right w:w="108" w:type="dxa"/>
+      </w:tblCellMar>
     </w:tblPr>
   </w:style>
   <w:style w:type="character" w:customStyle="1" w:styleId="CabealhoChar">
@@ -32279,10 +32595,17 @@
     <w:tblPr>
       <w:tblStyleRowBandSize w:val="1"/>
       <w:tblStyleColBandSize w:val="1"/>
+      <w:tblInd w:w="0" w:type="dxa"/>
       <w:tblBorders>
         <w:top w:val="single" w:sz="4" w:space="0" w:color="000000"/>
         <w:bottom w:val="single" w:sz="4" w:space="0" w:color="000000"/>
       </w:tblBorders>
+      <w:tblCellMar>
+        <w:top w:w="0" w:type="dxa"/>
+        <w:left w:w="108" w:type="dxa"/>
+        <w:bottom w:w="0" w:type="dxa"/>
+        <w:right w:w="108" w:type="dxa"/>
+      </w:tblCellMar>
     </w:tblPr>
     <w:tblStylePr w:type="firstRow">
       <w:rPr>
@@ -32346,6 +32669,7 @@
       <w:lang w:eastAsia="en-US"/>
     </w:rPr>
     <w:tblPr>
+      <w:tblInd w:w="0" w:type="dxa"/>
       <w:tblBorders>
         <w:top w:val="single" w:sz="4" w:space="0" w:color="auto"/>
         <w:left w:val="single" w:sz="4" w:space="0" w:color="auto"/>
@@ -32354,6 +32678,12 @@
         <w:insideH w:val="single" w:sz="4" w:space="0" w:color="auto"/>
         <w:insideV w:val="single" w:sz="4" w:space="0" w:color="auto"/>
       </w:tblBorders>
+      <w:tblCellMar>
+        <w:top w:w="0" w:type="dxa"/>
+        <w:left w:w="108" w:type="dxa"/>
+        <w:bottom w:w="0" w:type="dxa"/>
+        <w:right w:w="108" w:type="dxa"/>
+      </w:tblCellMar>
     </w:tblPr>
   </w:style>
   <w:style w:type="paragraph" w:styleId="NormalWeb">
@@ -32385,10 +32715,17 @@
     <w:tblPr>
       <w:tblStyleRowBandSize w:val="1"/>
       <w:tblStyleColBandSize w:val="1"/>
+      <w:tblInd w:w="0" w:type="dxa"/>
       <w:tblBorders>
         <w:top w:val="single" w:sz="4" w:space="0" w:color="000000"/>
         <w:bottom w:val="single" w:sz="4" w:space="0" w:color="000000"/>
       </w:tblBorders>
+      <w:tblCellMar>
+        <w:top w:w="0" w:type="dxa"/>
+        <w:left w:w="108" w:type="dxa"/>
+        <w:bottom w:w="0" w:type="dxa"/>
+        <w:right w:w="108" w:type="dxa"/>
+      </w:tblCellMar>
     </w:tblPr>
     <w:tblStylePr w:type="firstRow">
       <w:rPr>
@@ -32730,7 +33067,7 @@
 </file>
 
 <file path=customXml/itemProps1.xml><?xml version="1.0" encoding="utf-8"?>
-<ds:datastoreItem xmlns:ds="http://schemas.openxmlformats.org/officeDocument/2006/customXml" ds:itemID="{02F9D46A-9821-4F45-8673-F2687579DDC8}">
+<ds:datastoreItem xmlns:ds="http://schemas.openxmlformats.org/officeDocument/2006/customXml" ds:itemID="{96D9A301-2CD2-418A-9BF5-DA4E37FB264C}">
   <ds:schemaRefs>
     <ds:schemaRef ds:uri="http://schemas.openxmlformats.org/officeDocument/2006/bibliography"/>
   </ds:schemaRefs>

</xml_diff>

<commit_message>
doc: Adicionado secoes: 8.1/8.2/8.2.1
</commit_message>
<xml_diff>
--- a/PFC_Doc_2022/PFC_Deu Pet_v2.1.docx
+++ b/PFC_Doc_2022/PFC_Deu Pet_v2.1.docx
@@ -14692,12 +14692,18 @@
     <w:p>
       <w:pPr>
         <w:pStyle w:val="Ttulo2"/>
+        <w:rPr>
+          <w:color w:val="000000" w:themeColor="text1"/>
+        </w:rPr>
       </w:pPr>
       <w:bookmarkStart w:id="84" w:name="_Toc14345883"/>
       <w:bookmarkStart w:id="85" w:name="_Toc46909528"/>
       <w:bookmarkStart w:id="86" w:name="_Toc109546187"/>
       <w:bookmarkStart w:id="87" w:name="_Toc111107948"/>
       <w:r>
+        <w:rPr>
+          <w:color w:val="000000" w:themeColor="text1"/>
+        </w:rPr>
         <w:t>3.6 ADERÊNCIA AOS OBJETIVOS DO DESENVOLVIMENTO SUSTENTÁVEL (ODS)</w:t>
       </w:r>
       <w:bookmarkEnd w:id="84"/>
@@ -15124,10 +15130,16 @@
     <w:p>
       <w:pPr>
         <w:pStyle w:val="Ttulo2"/>
+        <w:rPr>
+          <w:color w:val="FF0000"/>
+        </w:rPr>
       </w:pPr>
       <w:bookmarkStart w:id="90" w:name="_Toc109546188"/>
       <w:bookmarkStart w:id="91" w:name="_Toc111107949"/>
       <w:r>
+        <w:rPr>
+          <w:color w:val="FF0000"/>
+        </w:rPr>
         <w:t>3.7 MODELO DE NEGÓCIO PROPOSTO</w:t>
       </w:r>
       <w:bookmarkEnd w:id="90"/>
@@ -22063,6 +22075,9 @@
     <w:p>
       <w:pPr>
         <w:pStyle w:val="Ttulo2"/>
+        <w:rPr>
+          <w:color w:val="000000" w:themeColor="text1"/>
+        </w:rPr>
       </w:pPr>
       <w:bookmarkStart w:id="220" w:name="_Toc507747255"/>
       <w:bookmarkStart w:id="221" w:name="_Toc14345922"/>
@@ -22070,6 +22085,9 @@
       <w:bookmarkStart w:id="223" w:name="_Toc109546221"/>
       <w:bookmarkStart w:id="224" w:name="_Toc111107986"/>
       <w:r>
+        <w:rPr>
+          <w:color w:val="000000" w:themeColor="text1"/>
+        </w:rPr>
         <w:t>6.5 PROJETO DO SISTEMA DISTRIBUÍDO</w:t>
       </w:r>
       <w:bookmarkEnd w:id="220"/>
@@ -23715,6 +23733,9 @@
     <w:p>
       <w:pPr>
         <w:pStyle w:val="Ttulo2"/>
+        <w:rPr>
+          <w:color w:val="FF0000"/>
+        </w:rPr>
       </w:pPr>
       <w:bookmarkStart w:id="243" w:name="_Toc46909563"/>
       <w:bookmarkStart w:id="244" w:name="_Toc109546225"/>
@@ -23722,6 +23743,9 @@
       <w:bookmarkStart w:id="246" w:name="_Toc14345918"/>
       <w:bookmarkEnd w:id="242"/>
       <w:r>
+        <w:rPr>
+          <w:color w:val="FF0000"/>
+        </w:rPr>
         <w:t>7.1 COMPONENTES DO SISTEMA DE SOFTWARE</w:t>
       </w:r>
       <w:bookmarkEnd w:id="243"/>
@@ -23749,11 +23773,17 @@
     <w:p>
       <w:pPr>
         <w:pStyle w:val="Ttulo2"/>
+        <w:rPr>
+          <w:color w:val="FF0000"/>
+        </w:rPr>
       </w:pPr>
       <w:bookmarkStart w:id="247" w:name="_Toc46909564"/>
       <w:bookmarkStart w:id="248" w:name="_Toc109546226"/>
       <w:bookmarkStart w:id="249" w:name="_Toc111107991"/>
       <w:r>
+        <w:rPr>
+          <w:color w:val="FF0000"/>
+        </w:rPr>
         <w:t>7.2 TECNOLOGIAS DE IMPLEMENTAÇÃO</w:t>
       </w:r>
       <w:bookmarkEnd w:id="247"/>
@@ -23981,12 +24011,18 @@
     <w:p>
       <w:pPr>
         <w:pStyle w:val="Ttulo2"/>
+        <w:rPr>
+          <w:color w:val="FF0000"/>
+        </w:rPr>
       </w:pPr>
       <w:bookmarkStart w:id="268" w:name="_Toc14345921"/>
       <w:bookmarkStart w:id="269" w:name="_Toc46909569"/>
       <w:bookmarkStart w:id="270" w:name="_Toc109546231"/>
       <w:bookmarkStart w:id="271" w:name="_Toc111107996"/>
       <w:r>
+        <w:rPr>
+          <w:color w:val="FF0000"/>
+        </w:rPr>
         <w:t>7.3 ANÁLISE DE COMPLEXIDADE ALGORÍTMICA</w:t>
       </w:r>
       <w:bookmarkEnd w:id="268"/>
@@ -23994,6 +24030,9 @@
       <w:bookmarkEnd w:id="270"/>
       <w:bookmarkEnd w:id="271"/>
       <w:r>
+        <w:rPr>
+          <w:color w:val="FF0000"/>
+        </w:rPr>
         <w:t xml:space="preserve"> </w:t>
       </w:r>
     </w:p>
@@ -24075,27 +24114,24 @@
     <w:p>
       <w:pPr>
         <w:rPr>
-          <w:color w:val="000000" w:themeColor="text1"/>
-        </w:rPr>
-      </w:pPr>
-      <w:r>
-        <w:rPr>
-          <w:color w:val="000000" w:themeColor="text1"/>
-        </w:rPr>
-        <w:t>Teste de Software é um processo que faz parte do desenvolvimento de software, e tem como principal objetivo revelar falhas/bugs para que sejam corrigidas até que o produto final atinja a qualidade desejada e acordada. Este capítulo é apresenta um plano de testes do projeto Deu Pet.</w:t>
-      </w:r>
-    </w:p>
-    <w:p>
-      <w:pPr>
-        <w:rPr>
           <w:rFonts w:eastAsia="Arial Unicode MS"/>
           <w:color w:val="000000" w:themeColor="text1"/>
         </w:rPr>
       </w:pPr>
+      <w:r>
+        <w:rPr>
+          <w:color w:val="000000" w:themeColor="text1"/>
+        </w:rPr>
+        <w:t>Teste de Software é um processo que faz parte do desenvolvimento de software, e tem como principal objetivo revelar falhas/bugs para que sejam corrigidas até que o produto final atinja a qualidade desejada e acordada. Este capítulo é apresenta um plano de testes do projeto Deu Pet.</w:t>
+      </w:r>
     </w:p>
     <w:p>
       <w:pPr>
         <w:pStyle w:val="Ttulo2"/>
+        <w:rPr>
+          <w:rFonts w:eastAsia="Arial Unicode MS"/>
+          <w:color w:val="000000" w:themeColor="text1"/>
+        </w:rPr>
       </w:pPr>
       <w:bookmarkStart w:id="277" w:name="_Toc507747263"/>
       <w:bookmarkStart w:id="278" w:name="_Toc14345930"/>
@@ -24103,6 +24139,10 @@
       <w:bookmarkStart w:id="280" w:name="_Toc109546233"/>
       <w:bookmarkStart w:id="281" w:name="_Toc111107998"/>
       <w:r>
+        <w:rPr>
+          <w:rFonts w:eastAsia="Arial Unicode MS"/>
+          <w:color w:val="000000" w:themeColor="text1"/>
+        </w:rPr>
         <w:t>8.1 FINALIDADE</w:t>
       </w:r>
       <w:bookmarkEnd w:id="277"/>
@@ -24135,15 +24175,11 @@
     </w:p>
     <w:p>
       <w:pPr>
+        <w:pStyle w:val="Ttulo2"/>
         <w:rPr>
           <w:rFonts w:eastAsia="Arial Unicode MS"/>
-          <w:color w:val="FF0000"/>
-        </w:rPr>
-      </w:pPr>
-    </w:p>
-    <w:p>
-      <w:pPr>
-        <w:pStyle w:val="Ttulo2"/>
+          <w:color w:val="000000" w:themeColor="text1"/>
+        </w:rPr>
       </w:pPr>
       <w:bookmarkStart w:id="282" w:name="_Toc507747264"/>
       <w:bookmarkStart w:id="283" w:name="_Toc14345931"/>
@@ -24151,6 +24187,10 @@
       <w:bookmarkStart w:id="285" w:name="_Toc109546234"/>
       <w:bookmarkStart w:id="286" w:name="_Toc111107999"/>
       <w:r>
+        <w:rPr>
+          <w:rFonts w:eastAsia="Arial Unicode MS"/>
+          <w:color w:val="000000" w:themeColor="text1"/>
+        </w:rPr>
         <w:t>8.2 ESCOPO</w:t>
       </w:r>
       <w:bookmarkEnd w:id="282"/>
@@ -24199,7 +24239,7 @@
     </w:p>
     <w:tbl>
       <w:tblPr>
-        <w:tblW w:w="9351" w:type="dxa"/>
+        <w:tblW w:w="0" w:type="auto"/>
         <w:jc w:val="center"/>
         <w:tblBorders>
           <w:top w:val="single" w:sz="4" w:space="0" w:color="auto"/>
@@ -24212,17 +24252,16 @@
         <w:tblLook w:val="01E0" w:firstRow="1" w:lastRow="1" w:firstColumn="1" w:lastColumn="1" w:noHBand="0" w:noVBand="0"/>
       </w:tblPr>
       <w:tblGrid>
-        <w:gridCol w:w="6654"/>
-        <w:gridCol w:w="2697"/>
+        <w:gridCol w:w="6281"/>
+        <w:gridCol w:w="2371"/>
       </w:tblGrid>
       <w:tr>
         <w:trPr>
-          <w:trHeight w:val="608"/>
           <w:jc w:val="center"/>
         </w:trPr>
         <w:tc>
           <w:tcPr>
-            <w:tcW w:w="6654" w:type="dxa"/>
+            <w:tcW w:w="6281" w:type="dxa"/>
           </w:tcPr>
           <w:p>
             <w:pPr>
@@ -24242,7 +24281,7 @@
         </w:tc>
         <w:tc>
           <w:tcPr>
-            <w:tcW w:w="2697" w:type="dxa"/>
+            <w:tcW w:w="2371" w:type="dxa"/>
           </w:tcPr>
           <w:p>
             <w:pPr>
@@ -24263,12 +24302,11 @@
       </w:tr>
       <w:tr>
         <w:trPr>
-          <w:trHeight w:val="994"/>
           <w:jc w:val="center"/>
         </w:trPr>
         <w:tc>
           <w:tcPr>
-            <w:tcW w:w="6654" w:type="dxa"/>
+            <w:tcW w:w="6281" w:type="dxa"/>
           </w:tcPr>
           <w:p>
             <w:pPr>
@@ -24278,17 +24316,13 @@
               </w:rPr>
             </w:pPr>
             <w:r>
-              <w:rPr>
-                <w:rFonts w:eastAsia="Arial Unicode MS"/>
-                <w:color w:val="000000" w:themeColor="text1"/>
-              </w:rPr>
               <w:t>Requisitos Funcionais e não funcionais.</w:t>
             </w:r>
           </w:p>
         </w:tc>
         <w:tc>
           <w:tcPr>
-            <w:tcW w:w="2697" w:type="dxa"/>
+            <w:tcW w:w="2371" w:type="dxa"/>
           </w:tcPr>
           <w:p>
             <w:pPr>
@@ -24298,14 +24332,19 @@
               </w:rPr>
             </w:pPr>
             <w:r>
-              <w:rPr>
-                <w:rFonts w:eastAsia="Arial Unicode MS"/>
-                <w:color w:val="000000" w:themeColor="text1"/>
-              </w:rPr>
-              <w:t>Seção 5.1 deste documento</w:t>
+              <w:t xml:space="preserve">Seção 5.1 </w:t>
+            </w:r>
+            <w:r>
+              <w:t>do atual</w:t>
             </w:r>
             <w:bookmarkStart w:id="292" w:name="_GoBack"/>
             <w:bookmarkEnd w:id="292"/>
+            <w:r>
+              <w:t xml:space="preserve"> document</w:t>
+            </w:r>
+            <w:r>
+              <w:t>o.</w:t>
+            </w:r>
           </w:p>
         </w:tc>
       </w:tr>
@@ -24678,7 +24717,6 @@
                 <w:rFonts w:eastAsia="Arial Unicode MS"/>
                 <w:color w:val="FF0000"/>
               </w:rPr>
-              <w:lastRenderedPageBreak/>
               <w:t>Software/versão</w:t>
             </w:r>
           </w:p>
@@ -24857,6 +24895,9 @@
     <w:p>
       <w:pPr>
         <w:pStyle w:val="Ttulo2"/>
+        <w:rPr>
+          <w:color w:val="FF0000"/>
+        </w:rPr>
       </w:pPr>
       <w:bookmarkStart w:id="312" w:name="_Toc507747267"/>
       <w:bookmarkStart w:id="313" w:name="_Toc14345934"/>
@@ -24864,6 +24905,9 @@
       <w:bookmarkStart w:id="315" w:name="_Toc109546237"/>
       <w:bookmarkStart w:id="316" w:name="_Toc111108002"/>
       <w:r>
+        <w:rPr>
+          <w:color w:val="FF0000"/>
+        </w:rPr>
         <w:t>8.3 ESPECIFICAÇÃO DOS CASOS DE TESTES</w:t>
       </w:r>
       <w:bookmarkEnd w:id="312"/>
@@ -24889,6 +24933,9 @@
     <w:p>
       <w:pPr>
         <w:pStyle w:val="Ttulo2"/>
+        <w:rPr>
+          <w:color w:val="FF0000"/>
+        </w:rPr>
       </w:pPr>
       <w:bookmarkStart w:id="317" w:name="_Toc507747271"/>
       <w:bookmarkStart w:id="318" w:name="_Toc14345938"/>
@@ -24897,10 +24944,16 @@
     <w:p>
       <w:pPr>
         <w:pStyle w:val="Ttulo2"/>
+        <w:rPr>
+          <w:color w:val="FF0000"/>
+        </w:rPr>
       </w:pPr>
       <w:bookmarkStart w:id="320" w:name="_Toc109546238"/>
       <w:bookmarkStart w:id="321" w:name="_Toc111108003"/>
       <w:r>
+        <w:rPr>
+          <w:color w:val="FF0000"/>
+        </w:rPr>
         <w:t>8.4 RESULTADOS DOS TESTES</w:t>
       </w:r>
       <w:bookmarkEnd w:id="317"/>
@@ -24982,11 +25035,19 @@
     <w:p>
       <w:pPr>
         <w:pStyle w:val="Ttulo2"/>
+        <w:rPr>
+          <w:rFonts w:eastAsia="Arial Unicode MS"/>
+          <w:color w:val="FF0000"/>
+        </w:rPr>
       </w:pPr>
     </w:p>
     <w:p>
       <w:pPr>
         <w:pStyle w:val="Ttulo2"/>
+        <w:rPr>
+          <w:rFonts w:eastAsia="Arial Unicode MS"/>
+          <w:color w:val="FF0000"/>
+        </w:rPr>
       </w:pPr>
       <w:bookmarkStart w:id="327" w:name="_Toc507747275"/>
       <w:bookmarkStart w:id="328" w:name="_Toc14345942"/>
@@ -24994,6 +25055,10 @@
       <w:bookmarkStart w:id="330" w:name="_Toc109546240"/>
       <w:bookmarkStart w:id="331" w:name="_Toc111108005"/>
       <w:r>
+        <w:rPr>
+          <w:rFonts w:eastAsia="Arial Unicode MS"/>
+          <w:color w:val="FF0000"/>
+        </w:rPr>
         <w:t>9.1 METODOLOGIA</w:t>
       </w:r>
       <w:bookmarkEnd w:id="327"/>
@@ -25002,6 +25067,10 @@
       <w:bookmarkEnd w:id="330"/>
       <w:bookmarkEnd w:id="331"/>
       <w:r>
+        <w:rPr>
+          <w:rFonts w:eastAsia="Arial Unicode MS"/>
+          <w:color w:val="FF0000"/>
+        </w:rPr>
         <w:t xml:space="preserve">  </w:t>
       </w:r>
     </w:p>
@@ -25997,6 +26066,9 @@
     <w:p>
       <w:pPr>
         <w:pStyle w:val="Ttulo2"/>
+        <w:rPr>
+          <w:color w:val="FF0000"/>
+        </w:rPr>
       </w:pPr>
       <w:bookmarkStart w:id="346" w:name="_Toc507747278"/>
       <w:bookmarkStart w:id="347" w:name="_Toc14345945"/>
@@ -26004,6 +26076,9 @@
       <w:bookmarkStart w:id="349" w:name="_Toc109546243"/>
       <w:bookmarkStart w:id="350" w:name="_Toc111108008"/>
       <w:r>
+        <w:rPr>
+          <w:color w:val="FF0000"/>
+        </w:rPr>
         <w:t>9.2 TREINAMENTO PREVISTO</w:t>
       </w:r>
       <w:bookmarkEnd w:id="346"/>
@@ -26234,11 +26309,17 @@
     <w:p>
       <w:pPr>
         <w:pStyle w:val="Ttulo2"/>
+        <w:rPr>
+          <w:color w:val="FF0000"/>
+        </w:rPr>
       </w:pPr>
     </w:p>
     <w:p>
       <w:pPr>
         <w:pStyle w:val="Ttulo2"/>
+        <w:rPr>
+          <w:color w:val="FF0000"/>
+        </w:rPr>
       </w:pPr>
       <w:bookmarkStart w:id="355" w:name="_Toc507747279"/>
       <w:bookmarkStart w:id="356" w:name="_Toc14345946"/>
@@ -26246,6 +26327,9 @@
       <w:bookmarkStart w:id="358" w:name="_Toc109546244"/>
       <w:bookmarkStart w:id="359" w:name="_Toc111108009"/>
       <w:r>
+        <w:rPr>
+          <w:color w:val="FF0000"/>
+        </w:rPr>
         <w:t>9.3 CRONOGRAMA DE IMPLANTAÇÃO</w:t>
       </w:r>
       <w:bookmarkEnd w:id="355"/>
@@ -26521,11 +26605,17 @@
     <w:p>
       <w:pPr>
         <w:pStyle w:val="Ttulo2"/>
+        <w:rPr>
+          <w:color w:val="FF0000"/>
+        </w:rPr>
       </w:pPr>
     </w:p>
     <w:p>
       <w:pPr>
         <w:pStyle w:val="Ttulo2"/>
+        <w:rPr>
+          <w:color w:val="FF0000"/>
+        </w:rPr>
       </w:pPr>
       <w:bookmarkStart w:id="364" w:name="_Toc507747280"/>
       <w:bookmarkStart w:id="365" w:name="_Toc14345947"/>
@@ -26533,6 +26623,9 @@
       <w:bookmarkStart w:id="367" w:name="_Toc109546245"/>
       <w:bookmarkStart w:id="368" w:name="_Toc111108010"/>
       <w:r>
+        <w:rPr>
+          <w:color w:val="FF0000"/>
+        </w:rPr>
         <w:t>9.4 RECURSOS DE APOIO À IMPLANTAÇÃO</w:t>
       </w:r>
       <w:bookmarkEnd w:id="364"/>
@@ -26845,11 +26938,17 @@
     <w:p>
       <w:pPr>
         <w:pStyle w:val="Ttulo2"/>
+        <w:rPr>
+          <w:color w:val="FF0000"/>
+        </w:rPr>
       </w:pPr>
     </w:p>
     <w:p>
       <w:pPr>
         <w:pStyle w:val="Ttulo2"/>
+        <w:rPr>
+          <w:color w:val="FF0000"/>
+        </w:rPr>
       </w:pPr>
       <w:bookmarkStart w:id="373" w:name="_Toc507747281"/>
       <w:bookmarkStart w:id="374" w:name="_Toc14345948"/>
@@ -26857,6 +26956,9 @@
       <w:bookmarkStart w:id="376" w:name="_Toc109546246"/>
       <w:bookmarkStart w:id="377" w:name="_Toc111108011"/>
       <w:r>
+        <w:rPr>
+          <w:color w:val="FF0000"/>
+        </w:rPr>
         <w:t>9.5 VISÃO DA IMPLANTAÇÃO</w:t>
       </w:r>
       <w:bookmarkEnd w:id="373"/>
@@ -29529,6 +29631,7 @@
     <w:p/>
     <w:p/>
     <w:p/>
+    <w:p/>
   </w:endnote>
   <w:endnote w:type="continuationSeparator" w:id="0">
     <w:p>
@@ -29536,6 +29639,7 @@
         <w:continuationSeparator/>
       </w:r>
     </w:p>
+    <w:p/>
     <w:p/>
     <w:p/>
     <w:p/>
@@ -29932,6 +30036,7 @@
     <w:p/>
     <w:p/>
     <w:p/>
+    <w:p/>
   </w:footnote>
   <w:footnote w:type="continuationSeparator" w:id="0">
     <w:p>
@@ -29939,6 +30044,7 @@
         <w:continuationSeparator/>
       </w:r>
     </w:p>
+    <w:p/>
     <w:p/>
     <w:p/>
     <w:p/>
@@ -30205,7 +30311,7 @@
 <w:hdr xmlns:wpc="http://schemas.microsoft.com/office/word/2010/wordprocessingCanvas" xmlns:mc="http://schemas.openxmlformats.org/markup-compatibility/2006" xmlns:o="urn:schemas-microsoft-com:office:office" xmlns:r="http://schemas.openxmlformats.org/officeDocument/2006/relationships" xmlns:m="http://schemas.openxmlformats.org/officeDocument/2006/math" xmlns:v="urn:schemas-microsoft-com:vml" xmlns:wp14="http://schemas.microsoft.com/office/word/2010/wordprocessingDrawing" xmlns:wp="http://schemas.openxmlformats.org/drawingml/2006/wordprocessingDrawing" xmlns:w10="urn:schemas-microsoft-com:office:word" xmlns:w="http://schemas.openxmlformats.org/wordprocessingml/2006/main" xmlns:w14="http://schemas.microsoft.com/office/word/2010/wordml" xmlns:w15="http://schemas.microsoft.com/office/word/2012/wordml" xmlns:wpg="http://schemas.microsoft.com/office/word/2010/wordprocessingGroup" xmlns:wpi="http://schemas.microsoft.com/office/word/2010/wordprocessingInk" xmlns:wne="http://schemas.microsoft.com/office/word/2006/wordml" xmlns:wps="http://schemas.microsoft.com/office/word/2010/wordprocessingShape" mc:Ignorable="w14 w15 wp14">
   <w:sdt>
     <w:sdtPr>
-      <w:id w:val="-1440220517"/>
+      <w:id w:val="159977296"/>
       <w:docPartObj>
         <w:docPartGallery w:val="Page Numbers (Top of Page)"/>
         <w:docPartUnique/>
@@ -30329,7 +30435,7 @@
     </w:pPr>
     <w:sdt>
       <w:sdtPr>
-        <w:id w:val="-1961033994"/>
+        <w:id w:val="-927573757"/>
         <w:docPartObj>
           <w:docPartGallery w:val="Page Numbers (Top of Page)"/>
           <w:docPartUnique/>
@@ -30364,7 +30470,7 @@
 <w:hdr xmlns:wpc="http://schemas.microsoft.com/office/word/2010/wordprocessingCanvas" xmlns:mc="http://schemas.openxmlformats.org/markup-compatibility/2006" xmlns:o="urn:schemas-microsoft-com:office:office" xmlns:r="http://schemas.openxmlformats.org/officeDocument/2006/relationships" xmlns:m="http://schemas.openxmlformats.org/officeDocument/2006/math" xmlns:v="urn:schemas-microsoft-com:vml" xmlns:wp14="http://schemas.microsoft.com/office/word/2010/wordprocessingDrawing" xmlns:wp="http://schemas.openxmlformats.org/drawingml/2006/wordprocessingDrawing" xmlns:w10="urn:schemas-microsoft-com:office:word" xmlns:w="http://schemas.openxmlformats.org/wordprocessingml/2006/main" xmlns:w14="http://schemas.microsoft.com/office/word/2010/wordml" xmlns:w15="http://schemas.microsoft.com/office/word/2012/wordml" xmlns:wpg="http://schemas.microsoft.com/office/word/2010/wordprocessingGroup" xmlns:wpi="http://schemas.microsoft.com/office/word/2010/wordprocessingInk" xmlns:wne="http://schemas.microsoft.com/office/word/2006/wordml" xmlns:wps="http://schemas.microsoft.com/office/word/2010/wordprocessingShape" mc:Ignorable="w14 w15 wp14">
   <w:sdt>
     <w:sdtPr>
-      <w:id w:val="-1563321553"/>
+      <w:id w:val="225804222"/>
       <w:docPartObj>
         <w:docPartGallery w:val="Page Numbers (Top of Page)"/>
         <w:docPartUnique/>
@@ -33951,17 +34057,16 @@
     <w:next w:val="Normal"/>
     <w:autoRedefine/>
     <w:qFormat/>
-    <w:rsid w:val="00375FBC"/>
+    <w:rsid w:val="00547F7D"/>
     <w:pPr>
       <w:keepNext/>
       <w:outlineLvl w:val="1"/>
     </w:pPr>
     <w:rPr>
-      <w:rFonts w:eastAsia="Arial Unicode MS" w:cs="Arial"/>
+      <w:rFonts w:cs="Arial"/>
       <w:bCs w:val="0"/>
       <w:iCs/>
       <w:caps/>
-      <w:color w:val="000000" w:themeColor="text1"/>
     </w:rPr>
   </w:style>
   <w:style w:type="paragraph" w:styleId="Ttulo3">
@@ -34924,7 +35029,7 @@
 </file>
 
 <file path=customXml/itemProps1.xml><?xml version="1.0" encoding="utf-8"?>
-<ds:datastoreItem xmlns:ds="http://schemas.openxmlformats.org/officeDocument/2006/customXml" ds:itemID="{B43FB84D-A772-4BEA-A537-2962D12E46A3}">
+<ds:datastoreItem xmlns:ds="http://schemas.openxmlformats.org/officeDocument/2006/customXml" ds:itemID="{DA0CF5A9-4292-4D68-BD6D-987143BF1BF9}">
   <ds:schemaRefs>
     <ds:schemaRef ds:uri="http://schemas.openxmlformats.org/officeDocument/2006/bibliography"/>
   </ds:schemaRefs>

</xml_diff>